<commit_message>
feat: cela prezentacija sa smernicama za pricu
</commit_message>
<xml_diff>
--- a/Smernice za prezentaciju.docx
+++ b/Smernice za prezentaciju.docx
@@ -125,82 +125,165 @@
         <w:t xml:space="preserve">čak i mukotrpan proces pretrage kroz koji je </w:t>
       </w:r>
       <w:r>
-        <w:t>Alan prolazio kako bi razvio svoj softver</w:t>
-      </w:r>
-      <w:r>
+        <w:t>Alan prolazio kako bi razvio svoj softver.</w:t>
+      </w:r>
+      <w:r>
+        <w:t xml:space="preserve"> </w:t>
+      </w:r>
+      <w:r>
+        <w:rPr>
+          <w:rFonts w:cstheme="minorHAnsi"/>
+          <w:i/>
+          <w:lang w:val="sr-Latn-RS"/>
+        </w:rPr>
+        <w:t>Archie</w:t>
+      </w:r>
+      <w:r>
+        <w:rPr>
+          <w:rFonts w:cstheme="minorHAnsi"/>
+          <w:lang w:val="sr-Latn-RS"/>
+        </w:rPr>
+        <w:t xml:space="preserve"> je predstavljao indeks FTP fajlova i njegovi korisnici su</w:t>
+      </w:r>
+      <w:r>
+        <w:rPr>
+          <w:rFonts w:cstheme="minorHAnsi"/>
+        </w:rPr>
+        <w:t xml:space="preserve"> uz pomo</w:t>
+      </w:r>
+      <w:r>
+        <w:rPr>
+          <w:rFonts w:cstheme="minorHAnsi"/>
+          <w:lang w:val="sr-Latn-RS"/>
+        </w:rPr>
+        <w:t>ć jednostavnih upita mogli da</w:t>
+      </w:r>
+      <w:r>
+        <w:rPr>
+          <w:rFonts w:cstheme="minorHAnsi"/>
+          <w:lang w:val="sr-Latn-RS"/>
+        </w:rPr>
+        <w:t xml:space="preserve"> ih</w:t>
+      </w:r>
+      <w:r>
+        <w:rPr>
+          <w:rFonts w:cstheme="minorHAnsi"/>
+          <w:lang w:val="sr-Latn-RS"/>
+        </w:rPr>
+        <w:t xml:space="preserve"> pretražuju</w:t>
+      </w:r>
+      <w:r>
+        <w:rPr>
+          <w:rFonts w:cstheme="minorHAnsi"/>
+          <w:lang w:val="sr-Latn-RS"/>
+        </w:rPr>
         <w:t>.</w:t>
       </w:r>
-      <w:r>
-        <w:t xml:space="preserve"> </w:t>
-      </w:r>
-      <w:r>
+    </w:p>
+    <w:p>
+      <w:pPr>
+        <w:jc w:val="both"/>
         <w:rPr>
           <w:rFonts w:cstheme="minorHAnsi"/>
-          <w:i/>
-          <w:lang w:val="sr-Latn-RS"/>
-        </w:rPr>
-        <w:t>Archie</w:t>
-      </w:r>
+          <w:lang w:val="sr-Latn-RS"/>
+        </w:rPr>
+      </w:pPr>
       <w:r>
         <w:rPr>
           <w:rFonts w:cstheme="minorHAnsi"/>
           <w:lang w:val="sr-Latn-RS"/>
         </w:rPr>
-        <w:t xml:space="preserve"> je predstavljao indeks FTP fajlova i njegovi korisnici su</w:t>
+        <w:t xml:space="preserve">Nekoliko godina i mehanizama pretrage kasnije, apsolutnu dominaciju u Internet svetu ima </w:t>
       </w:r>
       <w:r>
         <w:rPr>
           <w:rFonts w:cstheme="minorHAnsi"/>
-        </w:rPr>
-        <w:t xml:space="preserve"> uz pomo</w:t>
+          <w:i/>
+          <w:lang w:val="sr-Latn-RS"/>
+        </w:rPr>
+        <w:t>Yahoo</w:t>
       </w:r>
       <w:r>
         <w:rPr>
           <w:rFonts w:cstheme="minorHAnsi"/>
           <w:lang w:val="sr-Latn-RS"/>
         </w:rPr>
-        <w:t>ć jednostavnih upita mogli da</w:t>
+        <w:t xml:space="preserve">, čija struktura </w:t>
       </w:r>
       <w:r>
         <w:rPr>
           <w:rFonts w:cstheme="minorHAnsi"/>
-          <w:lang w:val="sr-Latn-RS"/>
-        </w:rPr>
-        <w:t xml:space="preserve"> ih</w:t>
+        </w:rPr>
+        <w:t>predstavlja direktorijum koji se sastoji od</w:t>
       </w:r>
       <w:r>
         <w:rPr>
           <w:rFonts w:cstheme="minorHAnsi"/>
           <w:lang w:val="sr-Latn-RS"/>
         </w:rPr>
-        <w:t xml:space="preserve"> pretražuju</w:t>
+        <w:t xml:space="preserve"> Internet sajtova, prilikom čega su sajtovi organizovani hijerarhijski.</w:t>
       </w:r>
       <w:r>
         <w:rPr>
           <w:rFonts w:cstheme="minorHAnsi"/>
           <w:lang w:val="sr-Latn-RS"/>
         </w:rPr>
-        <w:t>.</w:t>
-      </w:r>
-    </w:p>
-    <w:p>
-      <w:pPr>
-        <w:jc w:val="both"/>
+        <w:t xml:space="preserve"> Njegovi kreatori su </w:t>
+      </w:r>
+      <w:r>
         <w:rPr>
           <w:rFonts w:cstheme="minorHAnsi"/>
           <w:lang w:val="sr-Latn-RS"/>
         </w:rPr>
-      </w:pPr>
+        <w:t>studenti</w:t>
+      </w:r>
       <w:r>
         <w:rPr>
           <w:rFonts w:cstheme="minorHAnsi"/>
           <w:lang w:val="sr-Latn-RS"/>
         </w:rPr>
-        <w:t xml:space="preserve">Nekoliko godina i mehanizama pretrage kasnije, apsolutnu dominaciju u Internet svetu ima </w:t>
-      </w:r>
-      <w:r>
+        <w:t xml:space="preserve"> Stanford Univerziteta, Jerry Yang i David Filo.</w:t>
+      </w:r>
+    </w:p>
+    <w:p>
+      <w:pPr>
+        <w:jc w:val="both"/>
         <w:rPr>
           <w:rFonts w:cstheme="minorHAnsi"/>
+          <w:lang w:val="sr-Latn-RS"/>
+        </w:rPr>
+      </w:pPr>
+      <w:r>
+        <w:rPr>
+          <w:rFonts w:cstheme="minorHAnsi"/>
+          <w:lang w:val="sr-Latn-RS"/>
+        </w:rPr>
+        <w:t>1998. godine dvojica studenata</w:t>
+      </w:r>
+      <w:r>
+        <w:rPr>
+          <w:rFonts w:cstheme="minorHAnsi"/>
+          <w:lang w:val="sr-Latn-RS"/>
+        </w:rPr>
+        <w:t>, Larry Page i Sergey Brin,</w:t>
+      </w:r>
+      <w:r>
+        <w:rPr>
+          <w:rFonts w:cstheme="minorHAnsi"/>
+          <w:lang w:val="sr-Latn-RS"/>
+        </w:rPr>
+        <w:t xml:space="preserve"> koji su takođe sa Stanford Univerziteta</w:t>
+      </w:r>
+      <w:r>
+        <w:rPr>
+          <w:rFonts w:cstheme="minorHAnsi"/>
+          <w:lang w:val="sr-Latn-RS"/>
+        </w:rPr>
+        <w:t xml:space="preserve"> odlaze u </w:t>
+      </w:r>
+      <w:r>
+        <w:rPr>
+          <w:rFonts w:cstheme="minorHAnsi"/>
           <w:i/>
           <w:lang w:val="sr-Latn-RS"/>
         </w:rPr>
@@ -211,128 +294,35 @@
           <w:rFonts w:cstheme="minorHAnsi"/>
           <w:lang w:val="sr-Latn-RS"/>
         </w:rPr>
-        <w:t xml:space="preserve">, čija struktura </w:t>
+        <w:t xml:space="preserve"> sa ponudom da im prodaju svoj biznis za milion dolara, međutim </w:t>
       </w:r>
       <w:r>
         <w:rPr>
           <w:rFonts w:cstheme="minorHAnsi"/>
-        </w:rPr>
-        <w:t>predstavlja direktorijum koji se sastoji od</w:t>
+          <w:lang w:val="sr-Latn-RS"/>
+        </w:rPr>
+        <w:t>bili su odbijeni</w:t>
       </w:r>
       <w:r>
         <w:rPr>
           <w:rFonts w:cstheme="minorHAnsi"/>
           <w:lang w:val="sr-Latn-RS"/>
         </w:rPr>
-        <w:t xml:space="preserve"> Internet sajtova, prilikom čega su sajtovi organizovani hijerarhijski</w:t>
+        <w:t xml:space="preserve">. Ono što tada </w:t>
       </w:r>
       <w:r>
         <w:rPr>
           <w:rFonts w:cstheme="minorHAnsi"/>
-          <w:lang w:val="sr-Latn-RS"/>
-        </w:rPr>
-        <w:t>.</w:t>
+          <w:i/>
+          <w:lang w:val="sr-Latn-RS"/>
+        </w:rPr>
+        <w:t>Yahoo</w:t>
       </w:r>
       <w:r>
         <w:rPr>
           <w:rFonts w:cstheme="minorHAnsi"/>
           <w:lang w:val="sr-Latn-RS"/>
         </w:rPr>
-        <w:t xml:space="preserve"> Njegovi kreatori su </w:t>
-      </w:r>
-      <w:r>
-        <w:rPr>
-          <w:rFonts w:cstheme="minorHAnsi"/>
-          <w:lang w:val="sr-Latn-RS"/>
-        </w:rPr>
-        <w:t>studenti</w:t>
-      </w:r>
-      <w:r>
-        <w:rPr>
-          <w:rFonts w:cstheme="minorHAnsi"/>
-          <w:lang w:val="sr-Latn-RS"/>
-        </w:rPr>
-        <w:t xml:space="preserve"> Stanford Univerziteta, Jerry Yang i David Filo.</w:t>
-      </w:r>
-    </w:p>
-    <w:p>
-      <w:pPr>
-        <w:jc w:val="both"/>
-        <w:rPr>
-          <w:rFonts w:cstheme="minorHAnsi"/>
-          <w:lang w:val="sr-Latn-RS"/>
-        </w:rPr>
-      </w:pPr>
-      <w:r>
-        <w:rPr>
-          <w:rFonts w:cstheme="minorHAnsi"/>
-          <w:lang w:val="sr-Latn-RS"/>
-        </w:rPr>
-        <w:t>1998. godine dvojica studenata</w:t>
-      </w:r>
-      <w:r>
-        <w:rPr>
-          <w:rFonts w:cstheme="minorHAnsi"/>
-          <w:lang w:val="sr-Latn-RS"/>
-        </w:rPr>
-        <w:t>, Larry Page i Sergey Brin,</w:t>
-      </w:r>
-      <w:r>
-        <w:rPr>
-          <w:rFonts w:cstheme="minorHAnsi"/>
-          <w:lang w:val="sr-Latn-RS"/>
-        </w:rPr>
-        <w:t xml:space="preserve"> koji su takođe sa Stanford Univerziteta</w:t>
-      </w:r>
-      <w:r>
-        <w:rPr>
-          <w:rFonts w:cstheme="minorHAnsi"/>
-          <w:lang w:val="sr-Latn-RS"/>
-        </w:rPr>
-        <w:t xml:space="preserve"> odlaze u </w:t>
-      </w:r>
-      <w:r>
-        <w:rPr>
-          <w:rFonts w:cstheme="minorHAnsi"/>
-          <w:i/>
-          <w:lang w:val="sr-Latn-RS"/>
-        </w:rPr>
-        <w:t>Yahoo</w:t>
-      </w:r>
-      <w:r>
-        <w:rPr>
-          <w:rFonts w:cstheme="minorHAnsi"/>
-          <w:lang w:val="sr-Latn-RS"/>
-        </w:rPr>
-        <w:t xml:space="preserve"> sa ponudom da im prodaju svoj biznis za milion dolara, međutim </w:t>
-      </w:r>
-      <w:r>
-        <w:rPr>
-          <w:rFonts w:cstheme="minorHAnsi"/>
-          <w:lang w:val="sr-Latn-RS"/>
-        </w:rPr>
-        <w:t>bili su odbijeni</w:t>
-      </w:r>
-      <w:r>
-        <w:rPr>
-          <w:rFonts w:cstheme="minorHAnsi"/>
-          <w:lang w:val="sr-Latn-RS"/>
-        </w:rPr>
-        <w:t xml:space="preserve">. Ono što tada </w:t>
-      </w:r>
-      <w:r>
-        <w:rPr>
-          <w:rFonts w:cstheme="minorHAnsi"/>
-          <w:i/>
-          <w:lang w:val="sr-Latn-RS"/>
-        </w:rPr>
-        <w:t>Yahoo</w:t>
-      </w:r>
-      <w:r>
-        <w:rPr>
-          <w:rFonts w:cstheme="minorHAnsi"/>
-          <w:lang w:val="sr-Latn-RS"/>
-        </w:rPr>
         <w:t xml:space="preserve"> nije znao jeste da je odbio budućeg giganta koji i dan danas vlada Internetom</w:t>
       </w:r>
     </w:p>
@@ -344,9 +334,6 @@
         </w:rPr>
       </w:pPr>
       <w:r>
-        <w:rPr>
-          <w:sz w:val="24"/>
-        </w:rPr>
         <w:t>Larry i Sergey su želeli</w:t>
       </w:r>
       <w:r>
@@ -565,19 +552,7 @@
         <w:rPr>
           <w:lang w:val="sr-Latn-RS"/>
         </w:rPr>
-        <w:t xml:space="preserve"> je sajt, zamišljen da predstavlja biblioteku koja bi umesto knjiga na svojim policama imala sva moguća pitanja vezana za programiranje</w:t>
-      </w:r>
-      <w:r>
-        <w:rPr>
-          <w:lang w:val="sr-Latn-RS"/>
-        </w:rPr>
-        <w:t xml:space="preserve">, sa najkvalitetnijim i vrlo detaljnim odgovorima. Predstavlja </w:t>
-      </w:r>
-      <w:r>
-        <w:rPr>
-          <w:lang w:val="sr-Latn-RS"/>
-        </w:rPr>
-        <w:t xml:space="preserve">samo jedan od 173 sajta koja se nalaze u okviru </w:t>
+        <w:t xml:space="preserve"> je sajt, zamišljen da predstavlja biblioteku koja bi umesto knjiga na svojim policama imala sva moguća pitanja vezana za programiranje, sa najkvalitetnijim i vrlo detaljnim odgovorima. Predstavlja samo jedan od 173 sajta koja se nalaze u okviru </w:t>
       </w:r>
       <w:r>
         <w:rPr>
@@ -772,13 +747,7 @@
         <w:rPr>
           <w:lang w:val="sr-Latn-RS"/>
         </w:rPr>
-        <w:t xml:space="preserve"> korisnicima, kao mesto na kome mogu da dobiju odgovor na postavljeno pitanje i da pritom nauče nešto novo ili čak dobiju inspiraciju za neki novi projekat</w:t>
-      </w:r>
-      <w:r>
-        <w:rPr>
-          <w:lang w:val="sr-Latn-RS"/>
-        </w:rPr>
-        <w:t>.</w:t>
+        <w:t xml:space="preserve"> korisnicima, kao mesto na kome mogu da dobiju odgovor na postavljeno pitanje i da pritom nauče nešto novo ili čak dobiju inspiraciju za neki novi projekat.</w:t>
       </w:r>
     </w:p>
     <w:p>
@@ -888,13 +857,7 @@
         <w:rPr>
           <w:lang w:val="sr-Latn-RS"/>
         </w:rPr>
-        <w:t xml:space="preserve"> kompanije, želeo da kreira mehanizam pretrage koji bi njegova žena mogla da koristi za svoje recepte za kuvanje</w:t>
-      </w:r>
-      <w:r>
-        <w:rPr>
-          <w:lang w:val="sr-Latn-RS"/>
-        </w:rPr>
-        <w:t>.</w:t>
+        <w:t xml:space="preserve"> kompanije, želeo da kreira mehanizam pretrage koji bi njegova žena mogla da koristi za svoje recepte za kuvanje.</w:t>
       </w:r>
     </w:p>
     <w:p>
@@ -1215,13 +1178,7 @@
         <w:rPr>
           <w:lang w:val="sr-Latn-RS"/>
         </w:rPr>
-        <w:t xml:space="preserve"> komponenti</w:t>
-      </w:r>
-      <w:r>
-        <w:rPr>
-          <w:lang w:val="sr-Latn-RS"/>
-        </w:rPr>
-        <w:t>.</w:t>
+        <w:t xml:space="preserve"> komponenti.</w:t>
       </w:r>
     </w:p>
     <w:p>
@@ -1562,13 +1519,7 @@
         <w:rPr>
           <w:lang w:val="sr-Latn-RS"/>
         </w:rPr>
-        <w:t xml:space="preserve"> komponenti iste veličine, onda se vrši njihovo spajanje</w:t>
-      </w:r>
-      <w:r>
-        <w:rPr>
-          <w:lang w:val="sr-Latn-RS"/>
-        </w:rPr>
-        <w:t>.</w:t>
+        <w:t xml:space="preserve"> komponenti iste veličine, onda se vrši njihovo spajanje.</w:t>
       </w:r>
     </w:p>
     <w:p>
@@ -1689,10 +1640,7 @@
         <w:t>eng. roles</w:t>
       </w:r>
       <w:r>
-        <w:t xml:space="preserve">) i na osnovu toga se razlikuje više node </w:t>
-      </w:r>
-      <w:r>
-        <w:t>tipova: master-eligible node, data node, ingest node, remote-eligible node, machine-learning node, transform node, coordinating node.</w:t>
+        <w:t>) i na osnovu toga se razlikuje više node tipova: master-eligible node, data node, ingest node, remote-eligible node, machine-learning node, transform node, coordinating node.</w:t>
       </w:r>
     </w:p>
     <w:p>
@@ -1772,13 +1720,7 @@
         <w:rPr>
           <w:lang w:val="sr-Latn-RS"/>
         </w:rPr>
-        <w:t>, prioritet i ostalo</w:t>
-      </w:r>
-      <w:r>
-        <w:rPr>
-          <w:lang w:val="sr-Latn-RS"/>
-        </w:rPr>
-        <w:t>.</w:t>
+        <w:t>, prioritet i ostalo.</w:t>
       </w:r>
     </w:p>
     <w:p>
@@ -1942,7 +1884,1356 @@
         <w:jc w:val="both"/>
       </w:pPr>
       <w:r>
-        <w:t>Aliasi se koriste za grupisanje indeksa.</w:t>
+        <w:t>Aliasi s</w:t>
+      </w:r>
+      <w:r>
+        <w:t xml:space="preserve">e koriste za grupisanje indeksa, kada je na primer potrebno videti logove iz svih </w:t>
+      </w:r>
+      <w:r>
+        <w:rPr>
+          <w:i/>
+        </w:rPr>
+        <w:t>index</w:t>
+      </w:r>
+      <w:r>
+        <w:t xml:space="preserve"> komponenti na jednom</w:t>
+      </w:r>
+      <w:r>
+        <w:t xml:space="preserve"> mestu.</w:t>
+      </w:r>
+    </w:p>
+    <w:p>
+      <w:pPr>
+        <w:jc w:val="both"/>
+        <w:rPr>
+          <w:b/>
+          <w:i/>
+          <w:sz w:val="36"/>
+        </w:rPr>
+      </w:pPr>
+      <w:r>
+        <w:rPr>
+          <w:b/>
+          <w:i/>
+          <w:sz w:val="36"/>
+        </w:rPr>
+        <w:t>Način rada Elasticsearch mehanizma</w:t>
+      </w:r>
+    </w:p>
+    <w:p>
+      <w:pPr>
+        <w:jc w:val="both"/>
+        <w:rPr>
+          <w:lang w:val="sr-Latn-RS"/>
+        </w:rPr>
+      </w:pPr>
+      <w:r>
+        <w:rPr>
+          <w:lang w:val="sr-Latn-RS"/>
+        </w:rPr>
+        <w:t xml:space="preserve">Osnovna namena bilo kog mehanizma pretrage, pa tako i </w:t>
+      </w:r>
+      <w:r>
+        <w:rPr>
+          <w:i/>
+          <w:lang w:val="sr-Latn-RS"/>
+        </w:rPr>
+        <w:t>Elasticsearch</w:t>
+      </w:r>
+      <w:r>
+        <w:rPr>
+          <w:lang w:val="sr-Latn-RS"/>
+        </w:rPr>
+        <w:t xml:space="preserve">, jeste da korisniku ponudi rezultat sa svim dokumentima koji odgovaraju otkucanom upitu. Postavlja se pitanje kako korisnci znaju od svih ponuđenih dokumenata koji je najbolji, odnosno, koji najviše odgovara? </w:t>
+      </w:r>
+      <w:r>
+        <w:rPr>
+          <w:i/>
+          <w:lang w:val="sr-Latn-RS"/>
+        </w:rPr>
+        <w:t>Elasticsearch</w:t>
+      </w:r>
+      <w:r>
+        <w:rPr>
+          <w:lang w:val="sr-Latn-RS"/>
+        </w:rPr>
+        <w:t xml:space="preserve"> je rešenje našao u tome da svakom dokumentu dodeli </w:t>
+      </w:r>
+      <w:r>
+        <w:rPr>
+          <w:i/>
+          <w:lang w:val="sr-Latn-RS"/>
+        </w:rPr>
+        <w:t>score</w:t>
+      </w:r>
+      <w:r>
+        <w:rPr>
+          <w:lang w:val="sr-Latn-RS"/>
+        </w:rPr>
+        <w:t xml:space="preserve">. Što je </w:t>
+      </w:r>
+      <w:r>
+        <w:rPr>
+          <w:i/>
+          <w:lang w:val="sr-Latn-RS"/>
+        </w:rPr>
+        <w:t>score</w:t>
+      </w:r>
+      <w:r>
+        <w:rPr>
+          <w:lang w:val="sr-Latn-RS"/>
+        </w:rPr>
+        <w:t xml:space="preserve"> veći, to dokument ima veću relevantnost za korisnika. Dokumenti kojima je dodeljena 0 za </w:t>
+      </w:r>
+      <w:r>
+        <w:rPr>
+          <w:i/>
+          <w:lang w:val="sr-Latn-RS"/>
+        </w:rPr>
+        <w:t>score</w:t>
+      </w:r>
+      <w:r>
+        <w:rPr>
+          <w:lang w:val="sr-Latn-RS"/>
+        </w:rPr>
+        <w:t xml:space="preserve"> nemaju nikakvu relevantnost za korisnika i oni se ne ubrajaju u krajnji rezultat. U zbirnom rezultatu se dokumenti ređaju u opadajućem redosledu na osnovu </w:t>
+      </w:r>
+      <w:r>
+        <w:rPr>
+          <w:i/>
+          <w:lang w:val="sr-Latn-RS"/>
+        </w:rPr>
+        <w:t>score</w:t>
+      </w:r>
+      <w:r>
+        <w:rPr>
+          <w:lang w:val="sr-Latn-RS"/>
+        </w:rPr>
+        <w:t xml:space="preserve"> vrednosti.</w:t>
+      </w:r>
+    </w:p>
+    <w:p>
+      <w:pPr>
+        <w:jc w:val="both"/>
+        <w:rPr>
+          <w:lang w:val="sr-Latn-RS"/>
+        </w:rPr>
+      </w:pPr>
+      <w:r>
+        <w:rPr>
+          <w:lang w:val="sr-Latn-RS"/>
+        </w:rPr>
+        <w:t>Moguće je koristiti različite tipove upita, odnosno prertrage, među kojima se najčešće koriste:</w:t>
+      </w:r>
+    </w:p>
+    <w:p>
+      <w:pPr>
+        <w:pStyle w:val="ListParagraph"/>
+        <w:numPr>
+          <w:ilvl w:val="0"/>
+          <w:numId w:val="4"/>
+        </w:numPr>
+        <w:jc w:val="both"/>
+        <w:rPr>
+          <w:lang w:val="sr-Latn-RS"/>
+        </w:rPr>
+      </w:pPr>
+      <w:r>
+        <w:rPr>
+          <w:b/>
+          <w:lang w:val="sr-Latn-RS"/>
+        </w:rPr>
+        <w:t>struktuirana pretraga</w:t>
+      </w:r>
+      <w:r>
+        <w:rPr>
+          <w:lang w:val="sr-Latn-RS"/>
+        </w:rPr>
+        <w:t xml:space="preserve"> (</w:t>
+      </w:r>
+      <w:r>
+        <w:rPr>
+          <w:i/>
+          <w:lang w:val="sr-Latn-RS"/>
+        </w:rPr>
+        <w:t>eng. structured search</w:t>
+      </w:r>
+      <w:r>
+        <w:rPr>
+          <w:lang w:val="sr-Latn-RS"/>
+        </w:rPr>
+        <w:t xml:space="preserve">) - koristi se za upite nad podacima koji su inherentni, odnosno koji predstavljaju celinu, kao što su: datum, vreme i brojevi. Ovi upiti se koriste za traženje dokumenata kod kojih odgovarajuća polja imaju: stopostotno poklapanje, nalaze se u granicama od do i slično. </w:t>
+      </w:r>
+      <w:r>
+        <w:rPr>
+          <w:i/>
+          <w:lang w:val="sr-Latn-RS"/>
+        </w:rPr>
+        <w:t>Elasticsearch</w:t>
+      </w:r>
+      <w:r>
+        <w:rPr>
+          <w:lang w:val="sr-Latn-RS"/>
+        </w:rPr>
+        <w:t xml:space="preserve"> ne dodeljuje </w:t>
+      </w:r>
+      <w:r>
+        <w:rPr>
+          <w:i/>
+          <w:lang w:val="sr-Latn-RS"/>
+        </w:rPr>
+        <w:t>score</w:t>
+      </w:r>
+      <w:r>
+        <w:rPr>
+          <w:i/>
+          <w:lang w:val="sr-Latn-RS"/>
+        </w:rPr>
+        <w:t xml:space="preserve"> </w:t>
+      </w:r>
+      <w:r>
+        <w:rPr>
+          <w:lang w:val="sr-Latn-RS"/>
+        </w:rPr>
+        <w:t>dokumentu, već „</w:t>
+      </w:r>
+      <w:r>
+        <w:rPr>
+          <w:i/>
+          <w:lang w:val="sr-Latn-RS"/>
+        </w:rPr>
+        <w:t>da</w:t>
+      </w:r>
+      <w:r>
+        <w:rPr>
+          <w:lang w:val="sr-Latn-RS"/>
+        </w:rPr>
+        <w:t>“ ili „</w:t>
+      </w:r>
+      <w:r>
+        <w:rPr>
+          <w:i/>
+          <w:lang w:val="sr-Latn-RS"/>
+        </w:rPr>
+        <w:t>ne</w:t>
+      </w:r>
+      <w:r>
+        <w:rPr>
+          <w:lang w:val="sr-Latn-RS"/>
+        </w:rPr>
+        <w:t>“, što označava da dokument odgovara ili ne odgovara upitu.</w:t>
+      </w:r>
+    </w:p>
+    <w:p>
+      <w:pPr>
+        <w:pStyle w:val="ListParagraph"/>
+        <w:numPr>
+          <w:ilvl w:val="0"/>
+          <w:numId w:val="4"/>
+        </w:numPr>
+        <w:jc w:val="both"/>
+        <w:rPr>
+          <w:lang w:val="sr-Latn-RS"/>
+        </w:rPr>
+      </w:pPr>
+      <w:r>
+        <w:rPr>
+          <w:b/>
+          <w:lang w:val="sr-Latn-RS"/>
+        </w:rPr>
+        <w:t>nestruktuirana pretraga</w:t>
+      </w:r>
+      <w:r>
+        <w:rPr>
+          <w:lang w:val="sr-Latn-RS"/>
+        </w:rPr>
+        <w:t xml:space="preserve"> (</w:t>
+      </w:r>
+      <w:r>
+        <w:rPr>
+          <w:i/>
+          <w:lang w:val="sr-Latn-RS"/>
+        </w:rPr>
+        <w:t>eng. unstructured search</w:t>
+      </w:r>
+      <w:r>
+        <w:rPr>
+          <w:lang w:val="sr-Latn-RS"/>
+        </w:rPr>
+        <w:t xml:space="preserve">) - cilj ovog tipa pretrage je da na osnovu otkucanog upita pronađe dokumente u kojima postoji najviše poklapanja, tako što se dokumentima dodeljuje </w:t>
+      </w:r>
+      <w:r>
+        <w:rPr>
+          <w:i/>
+          <w:lang w:val="sr-Latn-RS"/>
+        </w:rPr>
+        <w:t>score</w:t>
+      </w:r>
+      <w:r>
+        <w:rPr>
+          <w:lang w:val="sr-Latn-RS"/>
+        </w:rPr>
+        <w:t xml:space="preserve">. Najčešće se koristi za upite nad tekstualnim poljima. </w:t>
+      </w:r>
+    </w:p>
+    <w:p>
+      <w:pPr>
+        <w:pStyle w:val="ListParagraph"/>
+        <w:numPr>
+          <w:ilvl w:val="0"/>
+          <w:numId w:val="4"/>
+        </w:numPr>
+        <w:jc w:val="both"/>
+        <w:rPr>
+          <w:lang w:val="sr-Latn-RS"/>
+        </w:rPr>
+      </w:pPr>
+      <w:r>
+        <w:rPr>
+          <w:b/>
+          <w:lang w:val="sr-Latn-RS"/>
+        </w:rPr>
+        <w:t>kombinovni upiti</w:t>
+      </w:r>
+      <w:r>
+        <w:rPr>
+          <w:lang w:val="sr-Latn-RS"/>
+        </w:rPr>
+        <w:t xml:space="preserve"> (</w:t>
+      </w:r>
+      <w:r>
+        <w:rPr>
+          <w:i/>
+          <w:lang w:val="sr-Latn-RS"/>
+        </w:rPr>
+        <w:t>eng. combining queries</w:t>
+      </w:r>
+      <w:r>
+        <w:rPr>
+          <w:lang w:val="sr-Latn-RS"/>
+        </w:rPr>
+        <w:t xml:space="preserve">) - kombinacija upita koja se naziva </w:t>
+      </w:r>
+      <w:r>
+        <w:rPr>
+          <w:i/>
+          <w:lang w:val="sr-Latn-RS"/>
+        </w:rPr>
+        <w:t>compound query</w:t>
+      </w:r>
+      <w:r>
+        <w:rPr>
+          <w:lang w:val="sr-Latn-RS"/>
+        </w:rPr>
+        <w:t>, kombinuje prva dva tipa pretraga.</w:t>
+      </w:r>
+      <w:r>
+        <w:rPr>
+          <w:lang w:val="sr-Latn-RS"/>
+        </w:rPr>
+        <w:t xml:space="preserve"> </w:t>
+      </w:r>
+    </w:p>
+    <w:p>
+      <w:pPr>
+        <w:jc w:val="both"/>
+        <w:rPr>
+          <w:b/>
+          <w:i/>
+          <w:sz w:val="36"/>
+        </w:rPr>
+      </w:pPr>
+      <w:r>
+        <w:rPr>
+          <w:b/>
+          <w:i/>
+          <w:sz w:val="36"/>
+        </w:rPr>
+        <w:t>Text analysis</w:t>
+      </w:r>
+    </w:p>
+    <w:p>
+      <w:pPr>
+        <w:jc w:val="both"/>
+        <w:rPr>
+          <w:lang w:val="sr-Latn-RS"/>
+        </w:rPr>
+      </w:pPr>
+      <w:r>
+        <w:t xml:space="preserve">Prilikom </w:t>
+      </w:r>
+      <w:r>
+        <w:rPr>
+          <w:lang w:val="sr-Latn-RS"/>
+        </w:rPr>
+        <w:t xml:space="preserve">čuvanja i pretraživanja podataka, sva tekstualna polja prolaze kroz </w:t>
+      </w:r>
+      <w:r>
+        <w:rPr>
+          <w:i/>
+          <w:lang w:val="sr-Latn-RS"/>
+        </w:rPr>
+        <w:t>t</w:t>
+      </w:r>
+      <w:r>
+        <w:rPr>
+          <w:i/>
+          <w:lang w:val="sr-Latn-RS"/>
+        </w:rPr>
+        <w:t>ext analysis</w:t>
+      </w:r>
+      <w:r>
+        <w:rPr>
+          <w:lang w:val="sr-Latn-RS"/>
+        </w:rPr>
+        <w:t xml:space="preserve"> proces, koji ima dve funkcije:</w:t>
+      </w:r>
+    </w:p>
+    <w:p>
+      <w:pPr>
+        <w:pStyle w:val="ListParagraph"/>
+        <w:numPr>
+          <w:ilvl w:val="0"/>
+          <w:numId w:val="4"/>
+        </w:numPr>
+        <w:jc w:val="both"/>
+      </w:pPr>
+      <w:r>
+        <w:rPr>
+          <w:b/>
+        </w:rPr>
+        <w:t>tokenizacija</w:t>
+      </w:r>
+      <w:r>
+        <w:t xml:space="preserve"> (</w:t>
+      </w:r>
+      <w:r>
+        <w:rPr>
+          <w:i/>
+        </w:rPr>
+        <w:t>eng. tokenization</w:t>
+      </w:r>
+      <w:r>
+        <w:t xml:space="preserve">) - proces u kome </w:t>
+      </w:r>
+      <w:r>
+        <w:rPr>
+          <w:i/>
+        </w:rPr>
+        <w:t>tokenizer</w:t>
+      </w:r>
+      <w:r>
+        <w:t xml:space="preserve"> komponenta vrši deljenja teksta na tokene, naj</w:t>
+      </w:r>
+      <w:r>
+        <w:rPr>
+          <w:lang w:val="sr-Latn-RS"/>
+        </w:rPr>
+        <w:t>češće</w:t>
+      </w:r>
+      <w:r>
+        <w:t xml:space="preserve"> reči, na osnovu nekog definisanog pravila. </w:t>
+      </w:r>
+    </w:p>
+    <w:p>
+      <w:pPr>
+        <w:pStyle w:val="ListParagraph"/>
+        <w:numPr>
+          <w:ilvl w:val="0"/>
+          <w:numId w:val="4"/>
+        </w:numPr>
+        <w:jc w:val="both"/>
+      </w:pPr>
+      <w:r>
+        <w:rPr>
+          <w:b/>
+        </w:rPr>
+        <w:lastRenderedPageBreak/>
+        <w:t>normalizacija</w:t>
+      </w:r>
+      <w:r>
+        <w:t xml:space="preserve"> (</w:t>
+      </w:r>
+      <w:r>
+        <w:rPr>
+          <w:i/>
+        </w:rPr>
+        <w:t>eng. normalization</w:t>
+      </w:r>
+      <w:r>
+        <w:t xml:space="preserve">) - proces u kome se vrše transformacije tokena. Transformacije mogu biti različite, od </w:t>
+      </w:r>
+      <w:r>
+        <w:rPr>
+          <w:i/>
+        </w:rPr>
+        <w:t>stemming</w:t>
+      </w:r>
+      <w:r>
+        <w:t xml:space="preserve"> procesa do posmatranju sinonima, </w:t>
+      </w:r>
+      <w:r>
+        <w:rPr>
+          <w:i/>
+        </w:rPr>
+        <w:t>stop words</w:t>
+      </w:r>
+      <w:r>
+        <w:t xml:space="preserve"> i tako dalje</w:t>
+      </w:r>
+      <w:r>
+        <w:t>.</w:t>
+      </w:r>
+    </w:p>
+    <w:p>
+      <w:pPr>
+        <w:jc w:val="both"/>
+      </w:pPr>
+      <w:r>
+        <w:rPr>
+          <w:i/>
+        </w:rPr>
+        <w:t>Analyzer</w:t>
+      </w:r>
+      <w:r>
+        <w:t xml:space="preserve"> modul izvršava </w:t>
+      </w:r>
+      <w:r>
+        <w:rPr>
+          <w:i/>
+        </w:rPr>
+        <w:t>text analysis</w:t>
+      </w:r>
+      <w:r>
+        <w:t xml:space="preserve"> proces</w:t>
+      </w:r>
+      <w:r>
+        <w:t xml:space="preserve"> i </w:t>
+      </w:r>
+      <w:r>
+        <w:t>sastavljen</w:t>
+      </w:r>
+      <w:r>
+        <w:t xml:space="preserve"> </w:t>
+      </w:r>
+      <w:r>
+        <w:t>je</w:t>
+      </w:r>
+      <w:r>
+        <w:t xml:space="preserve"> </w:t>
+      </w:r>
+      <w:r>
+        <w:t xml:space="preserve">od tri tipa komponenti kroz koje tekst prolazi u toku </w:t>
+      </w:r>
+      <w:r>
+        <w:rPr>
+          <w:i/>
+        </w:rPr>
+        <w:t>text analysis</w:t>
+      </w:r>
+      <w:r>
+        <w:t xml:space="preserve"> procesa</w:t>
+      </w:r>
+      <w:r>
+        <w:t>:</w:t>
+      </w:r>
+    </w:p>
+    <w:p>
+      <w:pPr>
+        <w:pStyle w:val="ListParagraph"/>
+        <w:numPr>
+          <w:ilvl w:val="0"/>
+          <w:numId w:val="5"/>
+        </w:numPr>
+        <w:jc w:val="both"/>
+      </w:pPr>
+      <w:r>
+        <w:rPr>
+          <w:b/>
+          <w:i/>
+        </w:rPr>
+        <w:t>character filters</w:t>
+      </w:r>
+      <w:r>
+        <w:t xml:space="preserve"> - koriste se za dodavanje, menjanje i brisanje karaktera iz niza karaktera kojim je predstavljen tekst na ulazu. Izvršavaju se redom, jedan za drugim. Primer primene bi bio uklanjanje </w:t>
+      </w:r>
+      <w:r>
+        <w:rPr>
+          <w:i/>
+        </w:rPr>
+        <w:t>HTML</w:t>
+      </w:r>
+      <w:r>
+        <w:t xml:space="preserve"> tagova iz teksta. </w:t>
+      </w:r>
+      <w:r>
+        <w:rPr>
+          <w:i/>
+        </w:rPr>
+        <w:t>Analyzer</w:t>
+      </w:r>
+      <w:r>
+        <w:t xml:space="preserve"> modul može imati nijedan ili više </w:t>
+      </w:r>
+      <w:r>
+        <w:rPr>
+          <w:i/>
+        </w:rPr>
+        <w:t>character filter</w:t>
+      </w:r>
+      <w:r>
+        <w:rPr>
+          <w:i/>
+        </w:rPr>
+        <w:t xml:space="preserve"> </w:t>
+      </w:r>
+      <w:r>
+        <w:t>komponenti.</w:t>
+      </w:r>
+    </w:p>
+    <w:p>
+      <w:pPr>
+        <w:pStyle w:val="ListParagraph"/>
+        <w:numPr>
+          <w:ilvl w:val="0"/>
+          <w:numId w:val="5"/>
+        </w:numPr>
+        <w:jc w:val="both"/>
+      </w:pPr>
+      <w:r>
+        <w:rPr>
+          <w:b/>
+          <w:i/>
+        </w:rPr>
+        <w:t>tokenizer</w:t>
+      </w:r>
+      <w:r>
+        <w:t xml:space="preserve"> - na ulazu dobija tekst predstavljen kao niz karakter koji deli na tokene, najčešće to budu reči, na osnovu definisanog pravila. Tekst se može podeliti na tokene posmatranjem: razmaka, određenog slova, šablona i slično. </w:t>
+      </w:r>
+      <w:r>
+        <w:rPr>
+          <w:i/>
+        </w:rPr>
+        <w:t>Analyzer</w:t>
+      </w:r>
+      <w:r>
+        <w:t xml:space="preserve"> modul ima tačno jedan </w:t>
+      </w:r>
+      <w:r>
+        <w:rPr>
+          <w:i/>
+        </w:rPr>
+        <w:t>tokenizer</w:t>
+      </w:r>
+      <w:r>
+        <w:t>.</w:t>
+      </w:r>
+    </w:p>
+    <w:p>
+      <w:pPr>
+        <w:pStyle w:val="ListParagraph"/>
+        <w:numPr>
+          <w:ilvl w:val="0"/>
+          <w:numId w:val="5"/>
+        </w:numPr>
+        <w:jc w:val="both"/>
+      </w:pPr>
+      <w:r>
+        <w:rPr>
+          <w:b/>
+          <w:i/>
+        </w:rPr>
+        <w:t>token filters</w:t>
+      </w:r>
+      <w:r>
+        <w:t xml:space="preserve"> - na ulazu dobijaju niz tokena. U taj niz je moguće dodati novi, izmeniti ili obrisati postojeći token, u cilju što bolje normalizacije teksta. Izvršavaju se redom, jedan za drugim. </w:t>
+      </w:r>
+      <w:r>
+        <w:rPr>
+          <w:i/>
+        </w:rPr>
+        <w:t>Analyzer</w:t>
+      </w:r>
+      <w:r>
+        <w:t xml:space="preserve"> modul može imati nijedan ili više </w:t>
+      </w:r>
+      <w:r>
+        <w:rPr>
+          <w:i/>
+        </w:rPr>
+        <w:t>token filters</w:t>
+      </w:r>
+      <w:r>
+        <w:t xml:space="preserve"> komponenti.</w:t>
+      </w:r>
+    </w:p>
+    <w:p>
+      <w:pPr>
+        <w:jc w:val="both"/>
+        <w:rPr>
+          <w:b/>
+          <w:i/>
+          <w:sz w:val="36"/>
+        </w:rPr>
+      </w:pPr>
+      <w:r>
+        <w:rPr>
+          <w:b/>
+          <w:i/>
+          <w:sz w:val="36"/>
+        </w:rPr>
+        <w:t>Token filters</w:t>
+      </w:r>
+    </w:p>
+    <w:p>
+      <w:pPr>
+        <w:jc w:val="both"/>
+      </w:pPr>
+      <w:r>
+        <w:rPr>
+          <w:i/>
+        </w:rPr>
+        <w:t>Stemming</w:t>
+      </w:r>
+      <w:r>
+        <w:t xml:space="preserve"> je proces u kome se reč redukuje na svoj koren. Koren na koji je reč redukovana ne mora biti prava reč, odnosno, ne mora ni zaista biti koren te reči. Bitno je da se postigne da iste reči napisane u različitom obliku budu prepoznate kao iste.</w:t>
+      </w:r>
+    </w:p>
+    <w:p>
+      <w:pPr>
+        <w:jc w:val="both"/>
+        <w:rPr>
+          <w:lang w:val="sr-Latn-RS"/>
+        </w:rPr>
+      </w:pPr>
+      <w:r>
+        <w:rPr>
+          <w:i/>
+        </w:rPr>
+        <w:t>Stemming token filters</w:t>
+      </w:r>
+      <w:r>
+        <w:t xml:space="preserve"> su zadu</w:t>
+      </w:r>
+      <w:r>
+        <w:rPr>
+          <w:lang w:val="sr-Latn-RS"/>
+        </w:rPr>
+        <w:t xml:space="preserve">ženi za </w:t>
+      </w:r>
+      <w:r>
+        <w:rPr>
+          <w:i/>
+          <w:lang w:val="sr-Latn-RS"/>
+        </w:rPr>
+        <w:t>stemming</w:t>
+      </w:r>
+      <w:r>
+        <w:rPr>
+          <w:lang w:val="sr-Latn-RS"/>
+        </w:rPr>
+        <w:t xml:space="preserve"> i postoje dve vrste:</w:t>
+      </w:r>
+    </w:p>
+    <w:p>
+      <w:pPr>
+        <w:pStyle w:val="ListParagraph"/>
+        <w:numPr>
+          <w:ilvl w:val="0"/>
+          <w:numId w:val="6"/>
+        </w:numPr>
+        <w:jc w:val="both"/>
+        <w:rPr>
+          <w:b/>
+          <w:lang w:val="sr-Latn-RS"/>
+        </w:rPr>
+      </w:pPr>
+      <w:r>
+        <w:rPr>
+          <w:b/>
+          <w:i/>
+          <w:lang w:val="sr-Latn-RS"/>
+        </w:rPr>
+        <w:t>algorithmic stemmers</w:t>
+      </w:r>
+      <w:r>
+        <w:rPr>
+          <w:lang w:val="sr-Latn-RS"/>
+        </w:rPr>
+        <w:t xml:space="preserve"> - koriste set pravila koja se primenjuju na tokene. Primer bi bio skidanje prefiksa i sufiksa sa reči. Lako se podešavaju i koriste vrlo malo memorije, a pritom su brži od </w:t>
+      </w:r>
+      <w:r>
+        <w:rPr>
+          <w:i/>
+          <w:lang w:val="sr-Latn-RS"/>
+        </w:rPr>
+        <w:t>dictionary stemmers</w:t>
+      </w:r>
+      <w:r>
+        <w:rPr>
+          <w:lang w:val="sr-Latn-RS"/>
+        </w:rPr>
+        <w:t xml:space="preserve">. Međutim, ovaj tip </w:t>
+      </w:r>
+      <w:r>
+        <w:rPr>
+          <w:i/>
+          <w:lang w:val="sr-Latn-RS"/>
+        </w:rPr>
+        <w:t>stemming token filters</w:t>
+      </w:r>
+      <w:r>
+        <w:rPr>
+          <w:lang w:val="sr-Latn-RS"/>
+        </w:rPr>
+        <w:t xml:space="preserve"> komponenti ne radi dobro sa rečima koje ne sadrže koren u svom obliku.</w:t>
+      </w:r>
+    </w:p>
+    <w:p>
+      <w:pPr>
+        <w:pStyle w:val="ListParagraph"/>
+        <w:numPr>
+          <w:ilvl w:val="0"/>
+          <w:numId w:val="6"/>
+        </w:numPr>
+        <w:jc w:val="both"/>
+      </w:pPr>
+      <w:r>
+        <w:rPr>
+          <w:b/>
+          <w:i/>
+          <w:lang w:val="sr-Latn-RS"/>
+        </w:rPr>
+        <w:t>dictionary stemmers</w:t>
+      </w:r>
+      <w:r>
+        <w:rPr>
+          <w:lang w:val="sr-Latn-RS"/>
+        </w:rPr>
+        <w:t xml:space="preserve"> - koriste rečnik koji je potrebno navesti pri implementaciji. Za svaku reč, odnosno token, traže koren u okviru datog rečnika. Ovim se rešava problem pronalaženja korena za izuzetke, ali i reči koje deluju kao da imaju zajednički koren, ali je međusobna smisao tih reči potpuno različita. Iako se ova opcija za </w:t>
+      </w:r>
+      <w:r>
+        <w:rPr>
+          <w:i/>
+          <w:lang w:val="sr-Latn-RS"/>
+        </w:rPr>
+        <w:t>stemming token filters</w:t>
+      </w:r>
+      <w:r>
+        <w:rPr>
+          <w:lang w:val="sr-Latn-RS"/>
+        </w:rPr>
+        <w:t xml:space="preserve"> čini kao bolja, izbegav</w:t>
+      </w:r>
+      <w:r>
+        <w:rPr>
+          <w:lang w:val="sr-Cyrl-RS"/>
+        </w:rPr>
+        <w:t>а</w:t>
+      </w:r>
+      <w:r>
+        <w:rPr>
+          <w:lang w:val="sr-Latn-RS"/>
+        </w:rPr>
+        <w:t xml:space="preserve"> se</w:t>
+      </w:r>
+      <w:r>
+        <w:rPr>
+          <w:lang w:val="sr-Cyrl-RS"/>
+        </w:rPr>
+        <w:t>, zato što j</w:t>
+      </w:r>
+      <w:r>
+        <w:rPr>
+          <w:lang w:val="sr-Latn-RS"/>
+        </w:rPr>
+        <w:t>e potrebno naći provereno dobar rečnik, koji ima što veći broj reči, a takvi su često retko dostupni</w:t>
+      </w:r>
+      <w:r>
+        <w:t xml:space="preserve">. Osim toga, da bi rečnik mogao da se koristi, potrebno je da bude celokupno učitan u RAM memoriju, što znači da je potrebno učitati sve njegove reči, prefikse i sufikse, što poprilično usporava </w:t>
+      </w:r>
+      <w:r>
+        <w:rPr>
+          <w:i/>
+        </w:rPr>
+        <w:t>stemming</w:t>
+      </w:r>
+      <w:r>
+        <w:t xml:space="preserve"> poces.</w:t>
+      </w:r>
+    </w:p>
+    <w:p>
+      <w:pPr>
+        <w:jc w:val="both"/>
+        <w:rPr>
+          <w:lang w:val="sr-Latn-RS"/>
+        </w:rPr>
+      </w:pPr>
+      <w:r>
+        <w:rPr>
+          <w:i/>
+        </w:rPr>
+        <w:t>Stop words</w:t>
+      </w:r>
+      <w:r>
+        <w:t xml:space="preserve"> predstavljaju skup re</w:t>
+      </w:r>
+      <w:r>
+        <w:rPr>
+          <w:lang w:val="sr-Latn-RS"/>
+        </w:rPr>
+        <w:t>či koje ni na koji način ne doprinose pretrazi kako bi njen rezultat bio bolji, pa se iz tih razloga ignorišu. To su reči koje se često koriste u svakodnevno govoru, a za srpski jezik bi to bili: veznici, zamenice, predlozi, pomoćni glagoli i slično.</w:t>
+      </w:r>
+    </w:p>
+    <w:p>
+      <w:pPr>
+        <w:jc w:val="both"/>
+      </w:pPr>
+      <w:r>
+        <w:rPr>
+          <w:i/>
+        </w:rPr>
+        <w:t>Synonyms</w:t>
+      </w:r>
+      <w:r>
+        <w:t xml:space="preserve"> predstavljaju jednu od ključnih stvari za uspešnu pretragu. Njihovim korišćenjem se poboljšava rezultat pretrage, jer je moguće naći i one dokumente koji sadrže sinonime umesto otkucanih reči u upitu.</w:t>
+      </w:r>
+    </w:p>
+    <w:p>
+      <w:pPr>
+        <w:jc w:val="both"/>
+        <w:rPr>
+          <w:lang w:val="sr-Latn-RS"/>
+        </w:rPr>
+      </w:pPr>
+      <w:r>
+        <w:rPr>
+          <w:i/>
+          <w:lang w:val="sr-Latn-RS"/>
+        </w:rPr>
+        <w:t>Synonyms</w:t>
+      </w:r>
+      <w:r>
+        <w:rPr>
+          <w:lang w:val="sr-Latn-RS"/>
+        </w:rPr>
+        <w:t xml:space="preserve"> se čuvaju u </w:t>
+      </w:r>
+      <w:r>
+        <w:rPr>
+          <w:i/>
+          <w:lang w:val="sr-Latn-RS"/>
+        </w:rPr>
+        <w:t>synonyms sets</w:t>
+      </w:r>
+      <w:r>
+        <w:rPr>
+          <w:lang w:val="sr-Latn-RS"/>
+        </w:rPr>
+        <w:t xml:space="preserve"> u vidu </w:t>
+      </w:r>
+      <w:r>
+        <w:rPr>
+          <w:i/>
+          <w:lang w:val="sr-Latn-RS"/>
+        </w:rPr>
+        <w:t>synonym rules</w:t>
+      </w:r>
+      <w:r>
+        <w:rPr>
+          <w:lang w:val="sr-Latn-RS"/>
+        </w:rPr>
+        <w:t xml:space="preserve"> celina. </w:t>
+      </w:r>
+      <w:r>
+        <w:rPr>
+          <w:i/>
+          <w:lang w:val="sr-Latn-RS"/>
+        </w:rPr>
+        <w:t>Synonym rules</w:t>
+      </w:r>
+      <w:r>
+        <w:rPr>
+          <w:lang w:val="sr-Latn-RS"/>
+        </w:rPr>
+        <w:t xml:space="preserve"> definišu skup reči koje su sinonimi. Svaki </w:t>
+      </w:r>
+      <w:r>
+        <w:rPr>
+          <w:i/>
+          <w:lang w:val="sr-Latn-RS"/>
+        </w:rPr>
+        <w:t>synonyms set</w:t>
+      </w:r>
+      <w:r>
+        <w:rPr>
+          <w:lang w:val="sr-Latn-RS"/>
+        </w:rPr>
+        <w:t xml:space="preserve"> je potrebno sačuvati u okviru </w:t>
+      </w:r>
+      <w:r>
+        <w:rPr>
+          <w:i/>
+          <w:lang w:val="sr-Latn-RS"/>
+        </w:rPr>
+        <w:t>Elasticsearch</w:t>
+      </w:r>
+      <w:r>
+        <w:rPr>
+          <w:lang w:val="sr-Latn-RS"/>
+        </w:rPr>
+        <w:t xml:space="preserve"> mehanizma kako bi mogao da se koristi.</w:t>
+      </w:r>
+    </w:p>
+    <w:p>
+      <w:pPr>
+        <w:jc w:val="both"/>
+        <w:rPr>
+          <w:lang w:val="sr-Latn-RS"/>
+        </w:rPr>
+      </w:pPr>
+      <w:r>
+        <w:rPr>
+          <w:lang w:val="sr-Latn-RS"/>
+        </w:rPr>
+        <w:t xml:space="preserve">Prilikom pretrage, </w:t>
+      </w:r>
+      <w:r>
+        <w:rPr>
+          <w:i/>
+          <w:lang w:val="sr-Latn-RS"/>
+        </w:rPr>
+        <w:t>Elasticsearch</w:t>
+      </w:r>
+      <w:r>
+        <w:rPr>
+          <w:lang w:val="sr-Latn-RS"/>
+        </w:rPr>
+        <w:t xml:space="preserve"> svakom dokumentu, na osnovu upita koji je korisnik uneo, dodeljuje </w:t>
+      </w:r>
+      <w:r>
+        <w:rPr>
+          <w:i/>
+          <w:lang w:val="sr-Latn-RS"/>
+        </w:rPr>
+        <w:t>score</w:t>
+      </w:r>
+      <w:r>
+        <w:rPr>
+          <w:lang w:val="sr-Latn-RS"/>
+        </w:rPr>
+        <w:t xml:space="preserve"> vrednost. Uz pomoć te vrednosti se određuje relevantnost dokumenta za krajnjeg korisnika i vrši se sortiranje dokumenata, koja se nalaze u krajnjem rezultatu, u opadajućem redosledu. </w:t>
+      </w:r>
+    </w:p>
+    <w:p>
+      <w:pPr>
+        <w:jc w:val="both"/>
+        <w:rPr>
+          <w:lang w:val="sr-Latn-RS"/>
+        </w:rPr>
+      </w:pPr>
+      <w:r>
+        <w:rPr>
+          <w:i/>
+          <w:lang w:val="sr-Latn-RS"/>
+        </w:rPr>
+        <w:t>Scoring</w:t>
+      </w:r>
+      <w:r>
+        <w:rPr>
+          <w:lang w:val="sr-Latn-RS"/>
+        </w:rPr>
+        <w:t xml:space="preserve"> mehanizam se zasniva na </w:t>
+      </w:r>
+      <w:r>
+        <w:rPr>
+          <w:i/>
+          <w:lang w:val="sr-Latn-RS"/>
+        </w:rPr>
+        <w:t>BM25</w:t>
+      </w:r>
+      <w:r>
+        <w:rPr>
+          <w:lang w:val="sr-Latn-RS"/>
+        </w:rPr>
+        <w:t xml:space="preserve"> algoritmu. Ovaj algoritam posmatra tri parametra prilikom određivanja </w:t>
+      </w:r>
+      <w:r>
+        <w:rPr>
+          <w:i/>
+          <w:lang w:val="sr-Latn-RS"/>
+        </w:rPr>
+        <w:t>score</w:t>
+      </w:r>
+      <w:r>
+        <w:rPr>
+          <w:lang w:val="sr-Latn-RS"/>
+        </w:rPr>
+        <w:t xml:space="preserve"> vrednosti dokumenta:</w:t>
+      </w:r>
+    </w:p>
+    <w:p>
+      <w:pPr>
+        <w:pStyle w:val="ListParagraph"/>
+        <w:numPr>
+          <w:ilvl w:val="0"/>
+          <w:numId w:val="7"/>
+        </w:numPr>
+        <w:jc w:val="both"/>
+        <w:rPr>
+          <w:lang w:val="sr-Latn-RS"/>
+        </w:rPr>
+      </w:pPr>
+      <w:r>
+        <w:rPr>
+          <w:b/>
+          <w:i/>
+          <w:lang w:val="sr-Latn-RS"/>
+        </w:rPr>
+        <w:t>term frequency (TF)</w:t>
+      </w:r>
+      <w:r>
+        <w:rPr>
+          <w:lang w:val="sr-Latn-RS"/>
+        </w:rPr>
+        <w:t xml:space="preserve"> - broj puta koji se određena reč iz upita nalazi u dokumentu. Što je reč češća u ovkiru dokumenta, to je </w:t>
+      </w:r>
+      <w:r>
+        <w:rPr>
+          <w:i/>
+          <w:lang w:val="sr-Latn-RS"/>
+        </w:rPr>
+        <w:t>TF</w:t>
+      </w:r>
+      <w:r>
+        <w:rPr>
+          <w:lang w:val="sr-Latn-RS"/>
+        </w:rPr>
+        <w:t xml:space="preserve"> vrednost veća i dokument ima veću relevantnost.</w:t>
+      </w:r>
+    </w:p>
+    <w:p>
+      <w:pPr>
+        <w:pStyle w:val="ListParagraph"/>
+        <w:numPr>
+          <w:ilvl w:val="0"/>
+          <w:numId w:val="7"/>
+        </w:numPr>
+        <w:jc w:val="both"/>
+        <w:rPr>
+          <w:lang w:val="sr-Latn-RS"/>
+        </w:rPr>
+      </w:pPr>
+      <w:r>
+        <w:rPr>
+          <w:b/>
+          <w:i/>
+          <w:lang w:val="sr-Latn-RS"/>
+        </w:rPr>
+        <w:t>inverse document frequency (IDF)</w:t>
+      </w:r>
+      <w:r>
+        <w:rPr>
+          <w:lang w:val="sr-Latn-RS"/>
+        </w:rPr>
+        <w:t xml:space="preserve"> - određuje koliko je reč iz upita relevantna na osnovu toga koliko se često pominje u svim dokumentima u okviru </w:t>
+      </w:r>
+      <w:r>
+        <w:rPr>
+          <w:i/>
+          <w:lang w:val="sr-Latn-RS"/>
+        </w:rPr>
+        <w:t>index</w:t>
+      </w:r>
+      <w:r>
+        <w:rPr>
+          <w:lang w:val="sr-Latn-RS"/>
+        </w:rPr>
+        <w:t xml:space="preserve"> komponente. Što je reč češće prisutna u dokumentima, to je manje relevantna i dobija manju </w:t>
+      </w:r>
+      <w:r>
+        <w:rPr>
+          <w:i/>
+          <w:lang w:val="sr-Latn-RS"/>
+        </w:rPr>
+        <w:t>IDF</w:t>
+      </w:r>
+      <w:r>
+        <w:rPr>
+          <w:lang w:val="sr-Latn-RS"/>
+        </w:rPr>
+        <w:t xml:space="preserve"> vrednost i obrnuto, što se ređe pojavljuje smatra se više relevantnom i dobija veću </w:t>
+      </w:r>
+      <w:r>
+        <w:rPr>
+          <w:i/>
+          <w:lang w:val="sr-Latn-RS"/>
+        </w:rPr>
+        <w:t>IDF</w:t>
+      </w:r>
+      <w:r>
+        <w:rPr>
+          <w:lang w:val="sr-Latn-RS"/>
+        </w:rPr>
+        <w:t xml:space="preserve"> vrednost.</w:t>
+      </w:r>
+    </w:p>
+    <w:p>
+      <w:pPr>
+        <w:pStyle w:val="ListParagraph"/>
+        <w:numPr>
+          <w:ilvl w:val="0"/>
+          <w:numId w:val="7"/>
+        </w:numPr>
+        <w:jc w:val="both"/>
+        <w:rPr>
+          <w:lang w:val="sr-Latn-RS"/>
+        </w:rPr>
+      </w:pPr>
+      <w:r>
+        <w:rPr>
+          <w:b/>
+          <w:i/>
+          <w:lang w:val="sr-Latn-RS"/>
+        </w:rPr>
+        <w:lastRenderedPageBreak/>
+        <w:t>field length normalization</w:t>
+      </w:r>
+      <w:r>
+        <w:rPr>
+          <w:lang w:val="sr-Latn-RS"/>
+        </w:rPr>
+        <w:t xml:space="preserve"> - posmatra dužinu polja u kome je pronađena reč iz upita. Što je polje duže, to je ova vrednost manja. Kraća polja dokumenata u kojima je pronađena reč dobijaju veću vrednost za ovaj parametar.</w:t>
+      </w:r>
+    </w:p>
+    <w:p>
+      <w:pPr>
+        <w:jc w:val="both"/>
+      </w:pPr>
+      <w:r>
+        <w:t xml:space="preserve">Prilikom pretrage, često se desi da korisnici pogrešno otkucaju reč ili nekoliko reči u celom upitu. Ipak, idalje žele da dobiju iste rezultate kao i u slučaju tačno otkucanih reči. </w:t>
+      </w:r>
+      <w:r>
+        <w:rPr>
+          <w:i/>
+        </w:rPr>
+        <w:t>Elasticsearch</w:t>
+      </w:r>
+      <w:r>
+        <w:t xml:space="preserve"> je to re</w:t>
+      </w:r>
+      <w:r>
+        <w:rPr>
+          <w:lang w:val="sr-Latn-RS"/>
+        </w:rPr>
+        <w:t>šio</w:t>
+      </w:r>
+      <w:r>
+        <w:t xml:space="preserve"> korišćenjem </w:t>
+      </w:r>
+      <w:r>
+        <w:rPr>
+          <w:i/>
+        </w:rPr>
+        <w:t>fuzzy query</w:t>
+      </w:r>
+      <w:r>
+        <w:t xml:space="preserve"> koji </w:t>
+      </w:r>
+      <w:r>
+        <w:t>koristi Levenštajnov algoritam udaljenosti (</w:t>
+      </w:r>
+      <w:r>
+        <w:rPr>
+          <w:i/>
+        </w:rPr>
+        <w:t>eng. Levenshtein Distance Algorithm</w:t>
+      </w:r>
+      <w:r>
+        <w:t xml:space="preserve">) da bi izračunao udaljenost reči iz upita od onih koje se nalaze u </w:t>
+      </w:r>
+      <w:r>
+        <w:rPr>
+          <w:i/>
+        </w:rPr>
+        <w:t>index</w:t>
+      </w:r>
+      <w:r>
+        <w:t xml:space="preserve"> komponenti i time proverio da li je nastala gre</w:t>
+      </w:r>
+      <w:r>
+        <w:rPr>
+          <w:lang w:val="sr-Latn-RS"/>
+        </w:rPr>
+        <w:t>ška u kucanju ili se radi o skroz različitim rečima</w:t>
+      </w:r>
+      <w:r>
+        <w:t>.</w:t>
+      </w:r>
+    </w:p>
+    <w:p>
+      <w:pPr>
+        <w:jc w:val="both"/>
+        <w:rPr>
+          <w:lang w:val="sr-Latn-RS"/>
+        </w:rPr>
+      </w:pPr>
+      <w:r>
+        <w:t>Levenštajnov algoritam udaljenosti računa distancu između reči tako što poredi karaktere reči redom. Za svaki karakter koji se razlikuje dodaje se vrednost 1 na ukupnu vrednost distance.</w:t>
+      </w:r>
+      <w:r>
+        <w:t xml:space="preserve"> Na primer, ako se posmatraju reči score i ssooe, distanca bi bila 2 jer c i s su različita slova, to je +1 i r i o su ra</w:t>
+      </w:r>
+      <w:r>
+        <w:t>zličita slova, to je +1 što je = 2.</w:t>
+      </w:r>
+    </w:p>
+    <w:p>
+      <w:pPr>
+        <w:jc w:val="both"/>
+        <w:rPr>
+          <w:lang w:val="sr-Latn-RS"/>
+        </w:rPr>
+      </w:pPr>
+      <w:r>
+        <w:t>Jedna od čestih gre</w:t>
+      </w:r>
+      <w:r>
+        <w:rPr>
+          <w:lang w:val="sr-Latn-RS"/>
+        </w:rPr>
+        <w:t xml:space="preserve">šaka pri kucanju je transponovanje slova. </w:t>
+      </w:r>
+      <w:r>
+        <w:rPr>
+          <w:lang w:val="sr-Latn-RS"/>
+        </w:rPr>
+        <w:t>Na primer, u reči scoer</w:t>
+      </w:r>
+      <w:r>
+        <w:rPr>
+          <w:lang w:val="sr-Latn-RS"/>
+        </w:rPr>
+        <w:t xml:space="preserve"> koristeći Levenštajnov algoritam, distanca bi bila 2. S obzirom da je očigledno kod ovakvog tipa grešaka koja reč je u pitanju, poželjno je da se zbog njih ne dobija veća distanca, a to se postiže korišćenjem </w:t>
+      </w:r>
+      <w:r>
+        <w:rPr>
+          <w:i/>
+          <w:lang w:val="sr-Latn-RS"/>
+        </w:rPr>
+        <w:t>transpositions</w:t>
+      </w:r>
+      <w:r>
+        <w:rPr>
+          <w:lang w:val="sr-Latn-RS"/>
+        </w:rPr>
+        <w:t xml:space="preserve"> parametra koji </w:t>
+      </w:r>
+      <w:r>
+        <w:rPr>
+          <w:lang w:val="sr-Latn-RS"/>
+        </w:rPr>
+        <w:t>omogućava da se kod transponovanih slova distanca računa kao +1 na trenutnu vrednost distance.</w:t>
       </w:r>
       <w:bookmarkStart w:id="0" w:name="_GoBack"/>
       <w:bookmarkEnd w:id="0"/>
@@ -1950,25 +3241,6 @@
     <w:p>
       <w:pPr>
         <w:jc w:val="both"/>
-        <w:rPr>
-          <w:lang w:val="sr-Latn-RS"/>
-        </w:rPr>
-      </w:pPr>
-    </w:p>
-    <w:p>
-      <w:pPr>
-        <w:jc w:val="both"/>
-        <w:rPr>
-          <w:lang w:val="sr-Latn-RS"/>
-        </w:rPr>
-      </w:pPr>
-    </w:p>
-    <w:p>
-      <w:pPr>
-        <w:jc w:val="both"/>
-        <w:rPr>
-          <w:sz w:val="24"/>
-        </w:rPr>
       </w:pPr>
     </w:p>
     <w:sectPr>
@@ -1984,6 +3256,458 @@
 <file path=word/numbering.xml><?xml version="1.0" encoding="utf-8"?>
 <w:numbering xmlns:wpc="http://schemas.microsoft.com/office/word/2010/wordprocessingCanvas" xmlns:mc="http://schemas.openxmlformats.org/markup-compatibility/2006" xmlns:o="urn:schemas-microsoft-com:office:office" xmlns:r="http://schemas.openxmlformats.org/officeDocument/2006/relationships" xmlns:m="http://schemas.openxmlformats.org/officeDocument/2006/math" xmlns:v="urn:schemas-microsoft-com:vml" xmlns:wp14="http://schemas.microsoft.com/office/word/2010/wordprocessingDrawing" xmlns:wp="http://schemas.openxmlformats.org/drawingml/2006/wordprocessingDrawing" xmlns:w10="urn:schemas-microsoft-com:office:word" xmlns:w="http://schemas.openxmlformats.org/wordprocessingml/2006/main" xmlns:w14="http://schemas.microsoft.com/office/word/2010/wordml" xmlns:w15="http://schemas.microsoft.com/office/word/2012/wordml" xmlns:wpg="http://schemas.microsoft.com/office/word/2010/wordprocessingGroup" xmlns:wpi="http://schemas.microsoft.com/office/word/2010/wordprocessingInk" xmlns:wne="http://schemas.microsoft.com/office/word/2006/wordml" xmlns:wps="http://schemas.microsoft.com/office/word/2010/wordprocessingShape" mc:Ignorable="w14 w15 wp14">
   <w:abstractNum w:abstractNumId="0" w15:restartNumberingAfterBreak="0">
+    <w:nsid w:val="31A54AF2"/>
+    <w:multiLevelType w:val="hybridMultilevel"/>
+    <w:tmpl w:val="B90C73EA"/>
+    <w:lvl w:ilvl="0" w:tplc="7C08B664">
+      <w:start w:val="3"/>
+      <w:numFmt w:val="bullet"/>
+      <w:lvlText w:val="-"/>
+      <w:lvlJc w:val="left"/>
+      <w:pPr>
+        <w:ind w:left="720" w:hanging="360"/>
+      </w:pPr>
+      <w:rPr>
+        <w:rFonts w:ascii="Calibri" w:eastAsiaTheme="minorHAnsi" w:hAnsi="Calibri" w:cs="Calibri" w:hint="default"/>
+      </w:rPr>
+    </w:lvl>
+    <w:lvl w:ilvl="1" w:tplc="04090003" w:tentative="1">
+      <w:start w:val="1"/>
+      <w:numFmt w:val="bullet"/>
+      <w:lvlText w:val="o"/>
+      <w:lvlJc w:val="left"/>
+      <w:pPr>
+        <w:ind w:left="1440" w:hanging="360"/>
+      </w:pPr>
+      <w:rPr>
+        <w:rFonts w:ascii="Courier New" w:hAnsi="Courier New" w:cs="Courier New" w:hint="default"/>
+      </w:rPr>
+    </w:lvl>
+    <w:lvl w:ilvl="2" w:tplc="04090005" w:tentative="1">
+      <w:start w:val="1"/>
+      <w:numFmt w:val="bullet"/>
+      <w:lvlText w:val=""/>
+      <w:lvlJc w:val="left"/>
+      <w:pPr>
+        <w:ind w:left="2160" w:hanging="360"/>
+      </w:pPr>
+      <w:rPr>
+        <w:rFonts w:ascii="Wingdings" w:hAnsi="Wingdings" w:hint="default"/>
+      </w:rPr>
+    </w:lvl>
+    <w:lvl w:ilvl="3" w:tplc="04090001" w:tentative="1">
+      <w:start w:val="1"/>
+      <w:numFmt w:val="bullet"/>
+      <w:lvlText w:val=""/>
+      <w:lvlJc w:val="left"/>
+      <w:pPr>
+        <w:ind w:left="2880" w:hanging="360"/>
+      </w:pPr>
+      <w:rPr>
+        <w:rFonts w:ascii="Symbol" w:hAnsi="Symbol" w:hint="default"/>
+      </w:rPr>
+    </w:lvl>
+    <w:lvl w:ilvl="4" w:tplc="04090003" w:tentative="1">
+      <w:start w:val="1"/>
+      <w:numFmt w:val="bullet"/>
+      <w:lvlText w:val="o"/>
+      <w:lvlJc w:val="left"/>
+      <w:pPr>
+        <w:ind w:left="3600" w:hanging="360"/>
+      </w:pPr>
+      <w:rPr>
+        <w:rFonts w:ascii="Courier New" w:hAnsi="Courier New" w:cs="Courier New" w:hint="default"/>
+      </w:rPr>
+    </w:lvl>
+    <w:lvl w:ilvl="5" w:tplc="04090005" w:tentative="1">
+      <w:start w:val="1"/>
+      <w:numFmt w:val="bullet"/>
+      <w:lvlText w:val=""/>
+      <w:lvlJc w:val="left"/>
+      <w:pPr>
+        <w:ind w:left="4320" w:hanging="360"/>
+      </w:pPr>
+      <w:rPr>
+        <w:rFonts w:ascii="Wingdings" w:hAnsi="Wingdings" w:hint="default"/>
+      </w:rPr>
+    </w:lvl>
+    <w:lvl w:ilvl="6" w:tplc="04090001" w:tentative="1">
+      <w:start w:val="1"/>
+      <w:numFmt w:val="bullet"/>
+      <w:lvlText w:val=""/>
+      <w:lvlJc w:val="left"/>
+      <w:pPr>
+        <w:ind w:left="5040" w:hanging="360"/>
+      </w:pPr>
+      <w:rPr>
+        <w:rFonts w:ascii="Symbol" w:hAnsi="Symbol" w:hint="default"/>
+      </w:rPr>
+    </w:lvl>
+    <w:lvl w:ilvl="7" w:tplc="04090003" w:tentative="1">
+      <w:start w:val="1"/>
+      <w:numFmt w:val="bullet"/>
+      <w:lvlText w:val="o"/>
+      <w:lvlJc w:val="left"/>
+      <w:pPr>
+        <w:ind w:left="5760" w:hanging="360"/>
+      </w:pPr>
+      <w:rPr>
+        <w:rFonts w:ascii="Courier New" w:hAnsi="Courier New" w:cs="Courier New" w:hint="default"/>
+      </w:rPr>
+    </w:lvl>
+    <w:lvl w:ilvl="8" w:tplc="04090005" w:tentative="1">
+      <w:start w:val="1"/>
+      <w:numFmt w:val="bullet"/>
+      <w:lvlText w:val=""/>
+      <w:lvlJc w:val="left"/>
+      <w:pPr>
+        <w:ind w:left="6480" w:hanging="360"/>
+      </w:pPr>
+      <w:rPr>
+        <w:rFonts w:ascii="Wingdings" w:hAnsi="Wingdings" w:hint="default"/>
+      </w:rPr>
+    </w:lvl>
+  </w:abstractNum>
+  <w:abstractNum w:abstractNumId="1" w15:restartNumberingAfterBreak="0">
+    <w:nsid w:val="32D66718"/>
+    <w:multiLevelType w:val="hybridMultilevel"/>
+    <w:tmpl w:val="93D25FAE"/>
+    <w:lvl w:ilvl="0" w:tplc="7C08B664">
+      <w:start w:val="3"/>
+      <w:numFmt w:val="bullet"/>
+      <w:lvlText w:val="-"/>
+      <w:lvlJc w:val="left"/>
+      <w:pPr>
+        <w:ind w:left="771" w:hanging="360"/>
+      </w:pPr>
+      <w:rPr>
+        <w:rFonts w:ascii="Calibri" w:eastAsiaTheme="minorHAnsi" w:hAnsi="Calibri" w:cs="Calibri" w:hint="default"/>
+      </w:rPr>
+    </w:lvl>
+    <w:lvl w:ilvl="1" w:tplc="04090003" w:tentative="1">
+      <w:start w:val="1"/>
+      <w:numFmt w:val="bullet"/>
+      <w:lvlText w:val="o"/>
+      <w:lvlJc w:val="left"/>
+      <w:pPr>
+        <w:ind w:left="1491" w:hanging="360"/>
+      </w:pPr>
+      <w:rPr>
+        <w:rFonts w:ascii="Courier New" w:hAnsi="Courier New" w:cs="Courier New" w:hint="default"/>
+      </w:rPr>
+    </w:lvl>
+    <w:lvl w:ilvl="2" w:tplc="04090005" w:tentative="1">
+      <w:start w:val="1"/>
+      <w:numFmt w:val="bullet"/>
+      <w:lvlText w:val=""/>
+      <w:lvlJc w:val="left"/>
+      <w:pPr>
+        <w:ind w:left="2211" w:hanging="360"/>
+      </w:pPr>
+      <w:rPr>
+        <w:rFonts w:ascii="Wingdings" w:hAnsi="Wingdings" w:hint="default"/>
+      </w:rPr>
+    </w:lvl>
+    <w:lvl w:ilvl="3" w:tplc="04090001" w:tentative="1">
+      <w:start w:val="1"/>
+      <w:numFmt w:val="bullet"/>
+      <w:lvlText w:val=""/>
+      <w:lvlJc w:val="left"/>
+      <w:pPr>
+        <w:ind w:left="2931" w:hanging="360"/>
+      </w:pPr>
+      <w:rPr>
+        <w:rFonts w:ascii="Symbol" w:hAnsi="Symbol" w:hint="default"/>
+      </w:rPr>
+    </w:lvl>
+    <w:lvl w:ilvl="4" w:tplc="04090003" w:tentative="1">
+      <w:start w:val="1"/>
+      <w:numFmt w:val="bullet"/>
+      <w:lvlText w:val="o"/>
+      <w:lvlJc w:val="left"/>
+      <w:pPr>
+        <w:ind w:left="3651" w:hanging="360"/>
+      </w:pPr>
+      <w:rPr>
+        <w:rFonts w:ascii="Courier New" w:hAnsi="Courier New" w:cs="Courier New" w:hint="default"/>
+      </w:rPr>
+    </w:lvl>
+    <w:lvl w:ilvl="5" w:tplc="04090005" w:tentative="1">
+      <w:start w:val="1"/>
+      <w:numFmt w:val="bullet"/>
+      <w:lvlText w:val=""/>
+      <w:lvlJc w:val="left"/>
+      <w:pPr>
+        <w:ind w:left="4371" w:hanging="360"/>
+      </w:pPr>
+      <w:rPr>
+        <w:rFonts w:ascii="Wingdings" w:hAnsi="Wingdings" w:hint="default"/>
+      </w:rPr>
+    </w:lvl>
+    <w:lvl w:ilvl="6" w:tplc="04090001" w:tentative="1">
+      <w:start w:val="1"/>
+      <w:numFmt w:val="bullet"/>
+      <w:lvlText w:val=""/>
+      <w:lvlJc w:val="left"/>
+      <w:pPr>
+        <w:ind w:left="5091" w:hanging="360"/>
+      </w:pPr>
+      <w:rPr>
+        <w:rFonts w:ascii="Symbol" w:hAnsi="Symbol" w:hint="default"/>
+      </w:rPr>
+    </w:lvl>
+    <w:lvl w:ilvl="7" w:tplc="04090003" w:tentative="1">
+      <w:start w:val="1"/>
+      <w:numFmt w:val="bullet"/>
+      <w:lvlText w:val="o"/>
+      <w:lvlJc w:val="left"/>
+      <w:pPr>
+        <w:ind w:left="5811" w:hanging="360"/>
+      </w:pPr>
+      <w:rPr>
+        <w:rFonts w:ascii="Courier New" w:hAnsi="Courier New" w:cs="Courier New" w:hint="default"/>
+      </w:rPr>
+    </w:lvl>
+    <w:lvl w:ilvl="8" w:tplc="04090005" w:tentative="1">
+      <w:start w:val="1"/>
+      <w:numFmt w:val="bullet"/>
+      <w:lvlText w:val=""/>
+      <w:lvlJc w:val="left"/>
+      <w:pPr>
+        <w:ind w:left="6531" w:hanging="360"/>
+      </w:pPr>
+      <w:rPr>
+        <w:rFonts w:ascii="Wingdings" w:hAnsi="Wingdings" w:hint="default"/>
+      </w:rPr>
+    </w:lvl>
+  </w:abstractNum>
+  <w:abstractNum w:abstractNumId="2" w15:restartNumberingAfterBreak="0">
+    <w:nsid w:val="354B3EDE"/>
+    <w:multiLevelType w:val="hybridMultilevel"/>
+    <w:tmpl w:val="863C357E"/>
+    <w:lvl w:ilvl="0" w:tplc="7C08B664">
+      <w:start w:val="3"/>
+      <w:numFmt w:val="bullet"/>
+      <w:lvlText w:val="-"/>
+      <w:lvlJc w:val="left"/>
+      <w:pPr>
+        <w:ind w:left="771" w:hanging="360"/>
+      </w:pPr>
+      <w:rPr>
+        <w:rFonts w:ascii="Calibri" w:eastAsiaTheme="minorHAnsi" w:hAnsi="Calibri" w:cs="Calibri" w:hint="default"/>
+      </w:rPr>
+    </w:lvl>
+    <w:lvl w:ilvl="1" w:tplc="04090003" w:tentative="1">
+      <w:start w:val="1"/>
+      <w:numFmt w:val="bullet"/>
+      <w:lvlText w:val="o"/>
+      <w:lvlJc w:val="left"/>
+      <w:pPr>
+        <w:ind w:left="1491" w:hanging="360"/>
+      </w:pPr>
+      <w:rPr>
+        <w:rFonts w:ascii="Courier New" w:hAnsi="Courier New" w:cs="Courier New" w:hint="default"/>
+      </w:rPr>
+    </w:lvl>
+    <w:lvl w:ilvl="2" w:tplc="04090005" w:tentative="1">
+      <w:start w:val="1"/>
+      <w:numFmt w:val="bullet"/>
+      <w:lvlText w:val=""/>
+      <w:lvlJc w:val="left"/>
+      <w:pPr>
+        <w:ind w:left="2211" w:hanging="360"/>
+      </w:pPr>
+      <w:rPr>
+        <w:rFonts w:ascii="Wingdings" w:hAnsi="Wingdings" w:hint="default"/>
+      </w:rPr>
+    </w:lvl>
+    <w:lvl w:ilvl="3" w:tplc="04090001" w:tentative="1">
+      <w:start w:val="1"/>
+      <w:numFmt w:val="bullet"/>
+      <w:lvlText w:val=""/>
+      <w:lvlJc w:val="left"/>
+      <w:pPr>
+        <w:ind w:left="2931" w:hanging="360"/>
+      </w:pPr>
+      <w:rPr>
+        <w:rFonts w:ascii="Symbol" w:hAnsi="Symbol" w:hint="default"/>
+      </w:rPr>
+    </w:lvl>
+    <w:lvl w:ilvl="4" w:tplc="04090003" w:tentative="1">
+      <w:start w:val="1"/>
+      <w:numFmt w:val="bullet"/>
+      <w:lvlText w:val="o"/>
+      <w:lvlJc w:val="left"/>
+      <w:pPr>
+        <w:ind w:left="3651" w:hanging="360"/>
+      </w:pPr>
+      <w:rPr>
+        <w:rFonts w:ascii="Courier New" w:hAnsi="Courier New" w:cs="Courier New" w:hint="default"/>
+      </w:rPr>
+    </w:lvl>
+    <w:lvl w:ilvl="5" w:tplc="04090005" w:tentative="1">
+      <w:start w:val="1"/>
+      <w:numFmt w:val="bullet"/>
+      <w:lvlText w:val=""/>
+      <w:lvlJc w:val="left"/>
+      <w:pPr>
+        <w:ind w:left="4371" w:hanging="360"/>
+      </w:pPr>
+      <w:rPr>
+        <w:rFonts w:ascii="Wingdings" w:hAnsi="Wingdings" w:hint="default"/>
+      </w:rPr>
+    </w:lvl>
+    <w:lvl w:ilvl="6" w:tplc="04090001" w:tentative="1">
+      <w:start w:val="1"/>
+      <w:numFmt w:val="bullet"/>
+      <w:lvlText w:val=""/>
+      <w:lvlJc w:val="left"/>
+      <w:pPr>
+        <w:ind w:left="5091" w:hanging="360"/>
+      </w:pPr>
+      <w:rPr>
+        <w:rFonts w:ascii="Symbol" w:hAnsi="Symbol" w:hint="default"/>
+      </w:rPr>
+    </w:lvl>
+    <w:lvl w:ilvl="7" w:tplc="04090003" w:tentative="1">
+      <w:start w:val="1"/>
+      <w:numFmt w:val="bullet"/>
+      <w:lvlText w:val="o"/>
+      <w:lvlJc w:val="left"/>
+      <w:pPr>
+        <w:ind w:left="5811" w:hanging="360"/>
+      </w:pPr>
+      <w:rPr>
+        <w:rFonts w:ascii="Courier New" w:hAnsi="Courier New" w:cs="Courier New" w:hint="default"/>
+      </w:rPr>
+    </w:lvl>
+    <w:lvl w:ilvl="8" w:tplc="04090005" w:tentative="1">
+      <w:start w:val="1"/>
+      <w:numFmt w:val="bullet"/>
+      <w:lvlText w:val=""/>
+      <w:lvlJc w:val="left"/>
+      <w:pPr>
+        <w:ind w:left="6531" w:hanging="360"/>
+      </w:pPr>
+      <w:rPr>
+        <w:rFonts w:ascii="Wingdings" w:hAnsi="Wingdings" w:hint="default"/>
+      </w:rPr>
+    </w:lvl>
+  </w:abstractNum>
+  <w:abstractNum w:abstractNumId="3" w15:restartNumberingAfterBreak="0">
+    <w:nsid w:val="4C8306C3"/>
+    <w:multiLevelType w:val="hybridMultilevel"/>
+    <w:tmpl w:val="1FFEA82C"/>
+    <w:lvl w:ilvl="0" w:tplc="7C08B664">
+      <w:start w:val="3"/>
+      <w:numFmt w:val="bullet"/>
+      <w:lvlText w:val="-"/>
+      <w:lvlJc w:val="left"/>
+      <w:pPr>
+        <w:ind w:left="720" w:hanging="360"/>
+      </w:pPr>
+      <w:rPr>
+        <w:rFonts w:ascii="Calibri" w:eastAsiaTheme="minorHAnsi" w:hAnsi="Calibri" w:cs="Calibri" w:hint="default"/>
+      </w:rPr>
+    </w:lvl>
+    <w:lvl w:ilvl="1" w:tplc="04090003" w:tentative="1">
+      <w:start w:val="1"/>
+      <w:numFmt w:val="bullet"/>
+      <w:lvlText w:val="o"/>
+      <w:lvlJc w:val="left"/>
+      <w:pPr>
+        <w:ind w:left="1440" w:hanging="360"/>
+      </w:pPr>
+      <w:rPr>
+        <w:rFonts w:ascii="Courier New" w:hAnsi="Courier New" w:cs="Courier New" w:hint="default"/>
+      </w:rPr>
+    </w:lvl>
+    <w:lvl w:ilvl="2" w:tplc="04090005" w:tentative="1">
+      <w:start w:val="1"/>
+      <w:numFmt w:val="bullet"/>
+      <w:lvlText w:val=""/>
+      <w:lvlJc w:val="left"/>
+      <w:pPr>
+        <w:ind w:left="2160" w:hanging="360"/>
+      </w:pPr>
+      <w:rPr>
+        <w:rFonts w:ascii="Wingdings" w:hAnsi="Wingdings" w:hint="default"/>
+      </w:rPr>
+    </w:lvl>
+    <w:lvl w:ilvl="3" w:tplc="04090001" w:tentative="1">
+      <w:start w:val="1"/>
+      <w:numFmt w:val="bullet"/>
+      <w:lvlText w:val=""/>
+      <w:lvlJc w:val="left"/>
+      <w:pPr>
+        <w:ind w:left="2880" w:hanging="360"/>
+      </w:pPr>
+      <w:rPr>
+        <w:rFonts w:ascii="Symbol" w:hAnsi="Symbol" w:hint="default"/>
+      </w:rPr>
+    </w:lvl>
+    <w:lvl w:ilvl="4" w:tplc="04090003" w:tentative="1">
+      <w:start w:val="1"/>
+      <w:numFmt w:val="bullet"/>
+      <w:lvlText w:val="o"/>
+      <w:lvlJc w:val="left"/>
+      <w:pPr>
+        <w:ind w:left="3600" w:hanging="360"/>
+      </w:pPr>
+      <w:rPr>
+        <w:rFonts w:ascii="Courier New" w:hAnsi="Courier New" w:cs="Courier New" w:hint="default"/>
+      </w:rPr>
+    </w:lvl>
+    <w:lvl w:ilvl="5" w:tplc="04090005" w:tentative="1">
+      <w:start w:val="1"/>
+      <w:numFmt w:val="bullet"/>
+      <w:lvlText w:val=""/>
+      <w:lvlJc w:val="left"/>
+      <w:pPr>
+        <w:ind w:left="4320" w:hanging="360"/>
+      </w:pPr>
+      <w:rPr>
+        <w:rFonts w:ascii="Wingdings" w:hAnsi="Wingdings" w:hint="default"/>
+      </w:rPr>
+    </w:lvl>
+    <w:lvl w:ilvl="6" w:tplc="04090001" w:tentative="1">
+      <w:start w:val="1"/>
+      <w:numFmt w:val="bullet"/>
+      <w:lvlText w:val=""/>
+      <w:lvlJc w:val="left"/>
+      <w:pPr>
+        <w:ind w:left="5040" w:hanging="360"/>
+      </w:pPr>
+      <w:rPr>
+        <w:rFonts w:ascii="Symbol" w:hAnsi="Symbol" w:hint="default"/>
+      </w:rPr>
+    </w:lvl>
+    <w:lvl w:ilvl="7" w:tplc="04090003" w:tentative="1">
+      <w:start w:val="1"/>
+      <w:numFmt w:val="bullet"/>
+      <w:lvlText w:val="o"/>
+      <w:lvlJc w:val="left"/>
+      <w:pPr>
+        <w:ind w:left="5760" w:hanging="360"/>
+      </w:pPr>
+      <w:rPr>
+        <w:rFonts w:ascii="Courier New" w:hAnsi="Courier New" w:cs="Courier New" w:hint="default"/>
+      </w:rPr>
+    </w:lvl>
+    <w:lvl w:ilvl="8" w:tplc="04090005" w:tentative="1">
+      <w:start w:val="1"/>
+      <w:numFmt w:val="bullet"/>
+      <w:lvlText w:val=""/>
+      <w:lvlJc w:val="left"/>
+      <w:pPr>
+        <w:ind w:left="6480" w:hanging="360"/>
+      </w:pPr>
+      <w:rPr>
+        <w:rFonts w:ascii="Wingdings" w:hAnsi="Wingdings" w:hint="default"/>
+      </w:rPr>
+    </w:lvl>
+  </w:abstractNum>
+  <w:abstractNum w:abstractNumId="4" w15:restartNumberingAfterBreak="0">
     <w:nsid w:val="5F2F5B49"/>
     <w:multiLevelType w:val="hybridMultilevel"/>
     <w:tmpl w:val="522A732C"/>
@@ -2096,7 +3820,7 @@
       </w:rPr>
     </w:lvl>
   </w:abstractNum>
-  <w:abstractNum w:abstractNumId="1" w15:restartNumberingAfterBreak="0">
+  <w:abstractNum w:abstractNumId="5" w15:restartNumberingAfterBreak="0">
     <w:nsid w:val="602649C6"/>
     <w:multiLevelType w:val="hybridMultilevel"/>
     <w:tmpl w:val="00F8A9A2"/>
@@ -2209,7 +3933,7 @@
       </w:rPr>
     </w:lvl>
   </w:abstractNum>
-  <w:abstractNum w:abstractNumId="2" w15:restartNumberingAfterBreak="0">
+  <w:abstractNum w:abstractNumId="6" w15:restartNumberingAfterBreak="0">
     <w:nsid w:val="673F25BA"/>
     <w:multiLevelType w:val="hybridMultilevel"/>
     <w:tmpl w:val="F676BAEA"/>
@@ -2323,13 +4047,25 @@
     </w:lvl>
   </w:abstractNum>
   <w:num w:numId="1">
+    <w:abstractNumId w:val="6"/>
+  </w:num>
+  <w:num w:numId="2">
+    <w:abstractNumId w:val="4"/>
+  </w:num>
+  <w:num w:numId="3">
+    <w:abstractNumId w:val="5"/>
+  </w:num>
+  <w:num w:numId="4">
     <w:abstractNumId w:val="2"/>
   </w:num>
-  <w:num w:numId="2">
+  <w:num w:numId="5">
+    <w:abstractNumId w:val="1"/>
+  </w:num>
+  <w:num w:numId="6">
+    <w:abstractNumId w:val="3"/>
+  </w:num>
+  <w:num w:numId="7">
     <w:abstractNumId w:val="0"/>
-  </w:num>
-  <w:num w:numId="3">
-    <w:abstractNumId w:val="1"/>
   </w:num>
 </w:numbering>
 </file>
@@ -2727,7 +4463,7 @@
   <w:style w:type="paragraph" w:default="1" w:styleId="Normal">
     <w:name w:val="Normal"/>
     <w:qFormat/>
-    <w:rsid w:val="003D2A4E"/>
+    <w:rsid w:val="00DD077C"/>
   </w:style>
   <w:style w:type="character" w:default="1" w:styleId="DefaultParagraphFont">
     <w:name w:val="Default Paragraph Font"/>
@@ -2785,6 +4521,34 @@
       <w:color w:val="000000" w:themeColor="text1"/>
       <w:sz w:val="24"/>
       <w:szCs w:val="18"/>
+    </w:rPr>
+  </w:style>
+  <w:style w:type="paragraph" w:customStyle="1" w:styleId="Kod">
+    <w:name w:val="Kod"/>
+    <w:basedOn w:val="Normal"/>
+    <w:link w:val="KodChar"/>
+    <w:qFormat/>
+    <w:rsid w:val="0061523C"/>
+    <w:pPr>
+      <w:shd w:val="clear" w:color="auto" w:fill="F2F2F2" w:themeFill="background1" w:themeFillShade="F2"/>
+      <w:spacing w:after="0" w:line="240" w:lineRule="auto"/>
+    </w:pPr>
+    <w:rPr>
+      <w:rFonts w:ascii="Consolas" w:hAnsi="Consolas"/>
+      <w:sz w:val="20"/>
+      <w:lang w:val="sr-Latn-RS"/>
+    </w:rPr>
+  </w:style>
+  <w:style w:type="character" w:customStyle="1" w:styleId="KodChar">
+    <w:name w:val="Kod Char"/>
+    <w:basedOn w:val="DefaultParagraphFont"/>
+    <w:link w:val="Kod"/>
+    <w:rsid w:val="0061523C"/>
+    <w:rPr>
+      <w:rFonts w:ascii="Consolas" w:hAnsi="Consolas"/>
+      <w:sz w:val="20"/>
+      <w:shd w:val="clear" w:color="auto" w:fill="F2F2F2" w:themeFill="background1" w:themeFillShade="F2"/>
+      <w:lang w:val="sr-Latn-RS"/>
     </w:rPr>
   </w:style>
 </w:styles>

</xml_diff>

<commit_message>
fix: skracenje smernica i prepravljena prezentacija
</commit_message>
<xml_diff>
--- a/Smernice za prezentaciju.docx
+++ b/Smernice za prezentaciju.docx
@@ -33,69 +33,253 @@
       </w:pPr>
       <w:r>
         <w:rPr>
+          <w:lang w:val="sr-Latn-RS"/>
+        </w:rPr>
+        <w:t>Alan Emtage, administrator sistema za departman informacionih tehnologija i student kanadskog Univerziteta McGill, u septembru 1990. godine objavljuje prvi Internet mehanizam pretrage (</w:t>
+      </w:r>
+      <w:r>
+        <w:rPr>
+          <w:i/>
+          <w:lang w:val="sr-Latn-RS"/>
+        </w:rPr>
+        <w:t>eng. search engine</w:t>
+      </w:r>
+      <w:r>
+        <w:rPr>
+          <w:lang w:val="sr-Latn-RS"/>
+        </w:rPr>
+        <w:t xml:space="preserve">) pod nazivom </w:t>
+      </w:r>
+      <w:r>
+        <w:rPr>
+          <w:i/>
+          <w:lang w:val="sr-Latn-RS"/>
+        </w:rPr>
+        <w:t>Archie</w:t>
+      </w:r>
+      <w:r>
+        <w:rPr>
+          <w:lang w:val="sr-Latn-RS"/>
+        </w:rPr>
+        <w:t xml:space="preserve">. </w:t>
+      </w:r>
+      <w:r>
+        <w:rPr>
           <w:rFonts w:cstheme="minorHAnsi"/>
-          <w:lang w:val="sr-Latn-RS"/>
-        </w:rPr>
-        <w:t>Univerzitet je pred Alana postavio težak zadatak u to veme, a to je da kreira softver uz pomoć kog je moguće povezati se na Internet</w:t>
+          <w:i/>
+          <w:lang w:val="sr-Latn-RS"/>
+        </w:rPr>
+        <w:t>Archie</w:t>
       </w:r>
       <w:r>
         <w:rPr>
           <w:rFonts w:cstheme="minorHAnsi"/>
           <w:lang w:val="sr-Latn-RS"/>
         </w:rPr>
+        <w:t xml:space="preserve"> je predstavljao indeks FTP fajlova i njegovi korisnici su</w:t>
+      </w:r>
+      <w:r>
+        <w:rPr>
+          <w:rFonts w:cstheme="minorHAnsi"/>
+        </w:rPr>
+        <w:t xml:space="preserve"> uz pomo</w:t>
+      </w:r>
+      <w:r>
+        <w:rPr>
+          <w:rFonts w:cstheme="minorHAnsi"/>
+          <w:lang w:val="sr-Latn-RS"/>
+        </w:rPr>
+        <w:t>ć jednostavnih upita mogli da</w:t>
+      </w:r>
+      <w:r>
+        <w:rPr>
+          <w:rFonts w:cstheme="minorHAnsi"/>
+          <w:lang w:val="sr-Latn-RS"/>
+        </w:rPr>
+        <w:t xml:space="preserve"> ih</w:t>
+      </w:r>
+      <w:r>
+        <w:rPr>
+          <w:rFonts w:cstheme="minorHAnsi"/>
+          <w:lang w:val="sr-Latn-RS"/>
+        </w:rPr>
+        <w:t xml:space="preserve"> pretražuju</w:t>
+      </w:r>
+      <w:r>
+        <w:rPr>
+          <w:rFonts w:cstheme="minorHAnsi"/>
+          <w:lang w:val="sr-Latn-RS"/>
+        </w:rPr>
         <w:t>.</w:t>
       </w:r>
-      <w:r>
+    </w:p>
+    <w:p>
+      <w:pPr>
+        <w:jc w:val="both"/>
         <w:rPr>
           <w:rFonts w:cstheme="minorHAnsi"/>
           <w:lang w:val="sr-Latn-RS"/>
         </w:rPr>
+      </w:pPr>
+      <w:r>
+        <w:rPr>
+          <w:rFonts w:cstheme="minorHAnsi"/>
+          <w:lang w:val="sr-Latn-RS"/>
+        </w:rPr>
+        <w:t xml:space="preserve">Nekoliko godina i mehanizama pretrage kasnije, apsolutnu dominaciju u Internet svetu ima </w:t>
+      </w:r>
+      <w:r>
+        <w:rPr>
+          <w:rFonts w:cstheme="minorHAnsi"/>
+          <w:i/>
+          <w:lang w:val="sr-Latn-RS"/>
+        </w:rPr>
+        <w:t>Yahoo</w:t>
+      </w:r>
+      <w:r>
+        <w:rPr>
+          <w:rFonts w:cstheme="minorHAnsi"/>
+          <w:lang w:val="sr-Latn-RS"/>
+        </w:rPr>
+        <w:t xml:space="preserve">, čija struktura </w:t>
+      </w:r>
+      <w:r>
+        <w:rPr>
+          <w:rFonts w:cstheme="minorHAnsi"/>
+        </w:rPr>
+        <w:t>predstavlja direktorijum koji se sastoji od</w:t>
+      </w:r>
+      <w:r>
+        <w:rPr>
+          <w:rFonts w:cstheme="minorHAnsi"/>
+          <w:lang w:val="sr-Latn-RS"/>
+        </w:rPr>
+        <w:t xml:space="preserve"> Internet sajtova, prilikom čega su sajtovi organizovani hijerarhijski.</w:t>
+      </w:r>
+      <w:r>
+        <w:rPr>
+          <w:rFonts w:cstheme="minorHAnsi"/>
+          <w:lang w:val="sr-Latn-RS"/>
+        </w:rPr>
+        <w:t xml:space="preserve"> Njegovi kreatori su </w:t>
+      </w:r>
+      <w:r>
+        <w:rPr>
+          <w:rFonts w:cstheme="minorHAnsi"/>
+          <w:lang w:val="sr-Latn-RS"/>
+        </w:rPr>
+        <w:t>studenti</w:t>
+      </w:r>
+      <w:r>
+        <w:rPr>
+          <w:rFonts w:cstheme="minorHAnsi"/>
+          <w:lang w:val="sr-Latn-RS"/>
+        </w:rPr>
+        <w:t xml:space="preserve"> Stanford Univerziteta, Jerry Yang i David Filo.</w:t>
+      </w:r>
+    </w:p>
+    <w:p>
+      <w:pPr>
+        <w:jc w:val="both"/>
+        <w:rPr>
+          <w:rFonts w:cstheme="minorHAnsi"/>
+          <w:lang w:val="sr-Latn-RS"/>
+        </w:rPr>
+      </w:pPr>
+      <w:r>
+        <w:rPr>
+          <w:rFonts w:cstheme="minorHAnsi"/>
+          <w:lang w:val="sr-Latn-RS"/>
+        </w:rPr>
+        <w:t>1998. godine dvojica studenata</w:t>
+      </w:r>
+      <w:r>
+        <w:rPr>
+          <w:rFonts w:cstheme="minorHAnsi"/>
+          <w:lang w:val="sr-Latn-RS"/>
+        </w:rPr>
+        <w:t>, Larry Page i Sergey Brin,</w:t>
+      </w:r>
+      <w:r>
+        <w:rPr>
+          <w:rFonts w:cstheme="minorHAnsi"/>
+          <w:lang w:val="sr-Latn-RS"/>
+        </w:rPr>
+        <w:t xml:space="preserve"> koji su takođe sa Stanford Univerziteta</w:t>
+      </w:r>
+      <w:r>
+        <w:rPr>
+          <w:rFonts w:cstheme="minorHAnsi"/>
+          <w:lang w:val="sr-Latn-RS"/>
+        </w:rPr>
+        <w:t xml:space="preserve"> odlaze u </w:t>
+      </w:r>
+      <w:r>
+        <w:rPr>
+          <w:rFonts w:cstheme="minorHAnsi"/>
+          <w:i/>
+          <w:lang w:val="sr-Latn-RS"/>
+        </w:rPr>
+        <w:t>Yahoo</w:t>
+      </w:r>
+      <w:r>
+        <w:rPr>
+          <w:rFonts w:cstheme="minorHAnsi"/>
+          <w:lang w:val="sr-Latn-RS"/>
+        </w:rPr>
+        <w:t xml:space="preserve"> sa ponudom da im prodaju svoj biznis za milion dolara, međutim </w:t>
+      </w:r>
+      <w:r>
+        <w:rPr>
+          <w:rFonts w:cstheme="minorHAnsi"/>
+          <w:lang w:val="sr-Latn-RS"/>
+        </w:rPr>
+        <w:t>bili su odbijeni</w:t>
+      </w:r>
+      <w:r>
+        <w:rPr>
+          <w:rFonts w:cstheme="minorHAnsi"/>
+          <w:lang w:val="sr-Latn-RS"/>
+        </w:rPr>
+        <w:t xml:space="preserve">. Ono što tada </w:t>
+      </w:r>
+      <w:r>
+        <w:rPr>
+          <w:rFonts w:cstheme="minorHAnsi"/>
+          <w:i/>
+          <w:lang w:val="sr-Latn-RS"/>
+        </w:rPr>
+        <w:t>Yahoo</w:t>
+      </w:r>
+      <w:r>
+        <w:rPr>
+          <w:rFonts w:cstheme="minorHAnsi"/>
+          <w:lang w:val="sr-Latn-RS"/>
+        </w:rPr>
+        <w:t xml:space="preserve"> nije znao jeste da je odbio budućeg giganta koji i dan danas vlada Internetom</w:t>
+      </w:r>
+    </w:p>
+    <w:p>
+      <w:pPr>
+        <w:jc w:val="both"/>
+        <w:rPr>
+          <w:lang w:val="sr-Latn-RS"/>
+        </w:rPr>
+      </w:pPr>
+      <w:r>
+        <w:t>Larry i Sergey su želeli</w:t>
+      </w:r>
+      <w:r>
+        <w:rPr>
+          <w:rFonts w:cstheme="minorHAnsi"/>
+        </w:rPr>
         <w:t xml:space="preserve"> </w:t>
       </w:r>
       <w:r>
         <w:rPr>
-          <w:lang w:val="sr-Latn-RS"/>
-        </w:rPr>
-        <w:t>Alan Emtage, administrator sistema za departman informacionih tehnologija i student kanadskog Univerziteta McGill, u septembru 1990. godine objavljuje prvi Internet mehanizam pretrage (</w:t>
-      </w:r>
-      <w:r>
-        <w:rPr>
-          <w:i/>
-          <w:lang w:val="sr-Latn-RS"/>
-        </w:rPr>
-        <w:t>eng. search engine</w:t>
-      </w:r>
-      <w:r>
-        <w:rPr>
-          <w:lang w:val="sr-Latn-RS"/>
-        </w:rPr>
-        <w:t xml:space="preserve">) pod nazivom </w:t>
-      </w:r>
-      <w:r>
-        <w:rPr>
-          <w:i/>
-          <w:lang w:val="sr-Latn-RS"/>
-        </w:rPr>
-        <w:t>Archie</w:t>
-      </w:r>
-      <w:r>
-        <w:rPr>
-          <w:lang w:val="sr-Latn-RS"/>
-        </w:rPr>
-        <w:t xml:space="preserve">. Ime </w:t>
-      </w:r>
-      <w:r>
-        <w:rPr>
-          <w:i/>
-          <w:lang w:val="sr-Latn-RS"/>
-        </w:rPr>
-        <w:t>Archie</w:t>
-      </w:r>
-      <w:r>
-        <w:rPr>
-          <w:lang w:val="sr-Latn-RS"/>
-        </w:rPr>
-        <w:t xml:space="preserve"> potiče od reči </w:t>
+          <w:rFonts w:cstheme="minorHAnsi"/>
+        </w:rPr>
+        <w:t xml:space="preserve">da </w:t>
       </w:r>
       <w:r>
         <w:rPr>
@@ -105,9 +289,9 @@
       </w:r>
       <w:r>
         <w:rPr>
-          <w:i/>
-        </w:rPr>
-        <w:t>Archive</w:t>
+          <w:lang w:val="sr-Latn-RS"/>
+        </w:rPr>
+        <w:t>organizuju sve informacije sveta i da ih učine univerzalno pristupačnim i korisnim</w:t>
       </w:r>
       <w:r>
         <w:rPr>
@@ -116,257 +300,6 @@
         <w:t>“</w:t>
       </w:r>
       <w:r>
-        <w:t>, po uzoru na duga</w:t>
-      </w:r>
-      <w:r>
-        <w:rPr>
-          <w:lang w:val="sr-Latn-RS"/>
-        </w:rPr>
-        <w:t xml:space="preserve">čak i mukotrpan proces pretrage kroz koji je </w:t>
-      </w:r>
-      <w:r>
-        <w:t>Alan prolazio kako bi razvio svoj softver.</w:t>
-      </w:r>
-      <w:r>
-        <w:t xml:space="preserve"> </w:t>
-      </w:r>
-      <w:r>
-        <w:rPr>
-          <w:rFonts w:cstheme="minorHAnsi"/>
-          <w:i/>
-          <w:lang w:val="sr-Latn-RS"/>
-        </w:rPr>
-        <w:t>Archie</w:t>
-      </w:r>
-      <w:r>
-        <w:rPr>
-          <w:rFonts w:cstheme="minorHAnsi"/>
-          <w:lang w:val="sr-Latn-RS"/>
-        </w:rPr>
-        <w:t xml:space="preserve"> je predstavljao indeks FTP fajlova i njegovi korisnici su</w:t>
-      </w:r>
-      <w:r>
-        <w:rPr>
-          <w:rFonts w:cstheme="minorHAnsi"/>
-        </w:rPr>
-        <w:t xml:space="preserve"> uz pomo</w:t>
-      </w:r>
-      <w:r>
-        <w:rPr>
-          <w:rFonts w:cstheme="minorHAnsi"/>
-          <w:lang w:val="sr-Latn-RS"/>
-        </w:rPr>
-        <w:t>ć jednostavnih upita mogli da</w:t>
-      </w:r>
-      <w:r>
-        <w:rPr>
-          <w:rFonts w:cstheme="minorHAnsi"/>
-          <w:lang w:val="sr-Latn-RS"/>
-        </w:rPr>
-        <w:t xml:space="preserve"> ih</w:t>
-      </w:r>
-      <w:r>
-        <w:rPr>
-          <w:rFonts w:cstheme="minorHAnsi"/>
-          <w:lang w:val="sr-Latn-RS"/>
-        </w:rPr>
-        <w:t xml:space="preserve"> pretražuju</w:t>
-      </w:r>
-      <w:r>
-        <w:rPr>
-          <w:rFonts w:cstheme="minorHAnsi"/>
-          <w:lang w:val="sr-Latn-RS"/>
-        </w:rPr>
-        <w:t>.</w:t>
-      </w:r>
-    </w:p>
-    <w:p>
-      <w:pPr>
-        <w:jc w:val="both"/>
-        <w:rPr>
-          <w:rFonts w:cstheme="minorHAnsi"/>
-          <w:lang w:val="sr-Latn-RS"/>
-        </w:rPr>
-      </w:pPr>
-      <w:r>
-        <w:rPr>
-          <w:rFonts w:cstheme="minorHAnsi"/>
-          <w:lang w:val="sr-Latn-RS"/>
-        </w:rPr>
-        <w:t xml:space="preserve">Nekoliko godina i mehanizama pretrage kasnije, apsolutnu dominaciju u Internet svetu ima </w:t>
-      </w:r>
-      <w:r>
-        <w:rPr>
-          <w:rFonts w:cstheme="minorHAnsi"/>
-          <w:i/>
-          <w:lang w:val="sr-Latn-RS"/>
-        </w:rPr>
-        <w:t>Yahoo</w:t>
-      </w:r>
-      <w:r>
-        <w:rPr>
-          <w:rFonts w:cstheme="minorHAnsi"/>
-          <w:lang w:val="sr-Latn-RS"/>
-        </w:rPr>
-        <w:t xml:space="preserve">, čija struktura </w:t>
-      </w:r>
-      <w:r>
-        <w:rPr>
-          <w:rFonts w:cstheme="minorHAnsi"/>
-        </w:rPr>
-        <w:t>predstavlja direktorijum koji se sastoji od</w:t>
-      </w:r>
-      <w:r>
-        <w:rPr>
-          <w:rFonts w:cstheme="minorHAnsi"/>
-          <w:lang w:val="sr-Latn-RS"/>
-        </w:rPr>
-        <w:t xml:space="preserve"> Internet sajtova, prilikom čega su sajtovi organizovani hijerarhijski.</w:t>
-      </w:r>
-      <w:r>
-        <w:rPr>
-          <w:rFonts w:cstheme="minorHAnsi"/>
-          <w:lang w:val="sr-Latn-RS"/>
-        </w:rPr>
-        <w:t xml:space="preserve"> Njegovi kreatori su </w:t>
-      </w:r>
-      <w:r>
-        <w:rPr>
-          <w:rFonts w:cstheme="minorHAnsi"/>
-          <w:lang w:val="sr-Latn-RS"/>
-        </w:rPr>
-        <w:t>studenti</w:t>
-      </w:r>
-      <w:r>
-        <w:rPr>
-          <w:rFonts w:cstheme="minorHAnsi"/>
-          <w:lang w:val="sr-Latn-RS"/>
-        </w:rPr>
-        <w:t xml:space="preserve"> Stanford Univerziteta, Jerry Yang i David Filo.</w:t>
-      </w:r>
-    </w:p>
-    <w:p>
-      <w:pPr>
-        <w:jc w:val="both"/>
-        <w:rPr>
-          <w:rFonts w:cstheme="minorHAnsi"/>
-          <w:lang w:val="sr-Latn-RS"/>
-        </w:rPr>
-      </w:pPr>
-      <w:r>
-        <w:rPr>
-          <w:rFonts w:cstheme="minorHAnsi"/>
-          <w:lang w:val="sr-Latn-RS"/>
-        </w:rPr>
-        <w:t>1998. godine dvojica studenata</w:t>
-      </w:r>
-      <w:r>
-        <w:rPr>
-          <w:rFonts w:cstheme="minorHAnsi"/>
-          <w:lang w:val="sr-Latn-RS"/>
-        </w:rPr>
-        <w:t>, Larry Page i Sergey Brin,</w:t>
-      </w:r>
-      <w:r>
-        <w:rPr>
-          <w:rFonts w:cstheme="minorHAnsi"/>
-          <w:lang w:val="sr-Latn-RS"/>
-        </w:rPr>
-        <w:t xml:space="preserve"> koji su takođe sa Stanford Univerziteta</w:t>
-      </w:r>
-      <w:r>
-        <w:rPr>
-          <w:rFonts w:cstheme="minorHAnsi"/>
-          <w:lang w:val="sr-Latn-RS"/>
-        </w:rPr>
-        <w:t xml:space="preserve"> odlaze u </w:t>
-      </w:r>
-      <w:r>
-        <w:rPr>
-          <w:rFonts w:cstheme="minorHAnsi"/>
-          <w:i/>
-          <w:lang w:val="sr-Latn-RS"/>
-        </w:rPr>
-        <w:t>Yahoo</w:t>
-      </w:r>
-      <w:r>
-        <w:rPr>
-          <w:rFonts w:cstheme="minorHAnsi"/>
-          <w:lang w:val="sr-Latn-RS"/>
-        </w:rPr>
-        <w:t xml:space="preserve"> sa ponudom da im prodaju svoj biznis za milion dolara, međutim </w:t>
-      </w:r>
-      <w:r>
-        <w:rPr>
-          <w:rFonts w:cstheme="minorHAnsi"/>
-          <w:lang w:val="sr-Latn-RS"/>
-        </w:rPr>
-        <w:t>bili su odbijeni</w:t>
-      </w:r>
-      <w:r>
-        <w:rPr>
-          <w:rFonts w:cstheme="minorHAnsi"/>
-          <w:lang w:val="sr-Latn-RS"/>
-        </w:rPr>
-        <w:t xml:space="preserve">. Ono što tada </w:t>
-      </w:r>
-      <w:r>
-        <w:rPr>
-          <w:rFonts w:cstheme="minorHAnsi"/>
-          <w:i/>
-          <w:lang w:val="sr-Latn-RS"/>
-        </w:rPr>
-        <w:t>Yahoo</w:t>
-      </w:r>
-      <w:r>
-        <w:rPr>
-          <w:rFonts w:cstheme="minorHAnsi"/>
-          <w:lang w:val="sr-Latn-RS"/>
-        </w:rPr>
-        <w:t xml:space="preserve"> nije znao jeste da je odbio budućeg giganta koji i dan danas vlada Internetom</w:t>
-      </w:r>
-    </w:p>
-    <w:p>
-      <w:pPr>
-        <w:jc w:val="both"/>
-        <w:rPr>
-          <w:lang w:val="sr-Latn-RS"/>
-        </w:rPr>
-      </w:pPr>
-      <w:r>
-        <w:t>Larry i Sergey su želeli</w:t>
-      </w:r>
-      <w:r>
-        <w:rPr>
-          <w:rFonts w:cstheme="minorHAnsi"/>
-        </w:rPr>
-        <w:t xml:space="preserve"> </w:t>
-      </w:r>
-      <w:r>
-        <w:rPr>
-          <w:rFonts w:cstheme="minorHAnsi"/>
-        </w:rPr>
-        <w:t xml:space="preserve">da </w:t>
-      </w:r>
-      <w:r>
-        <w:rPr>
-          <w:lang w:val="sr-Latn-RS"/>
-        </w:rPr>
-        <w:t>„</w:t>
-      </w:r>
-      <w:r>
-        <w:rPr>
-          <w:lang w:val="sr-Latn-RS"/>
-        </w:rPr>
-        <w:t>organizuju sve informacije sveta i da ih učine univerzalno pristupačnim i korisnim</w:t>
-      </w:r>
-      <w:r>
-        <w:rPr>
-          <w:lang w:val="sr-Latn-RS"/>
-        </w:rPr>
-        <w:t>“</w:t>
-      </w:r>
-      <w:r>
         <w:rPr>
           <w:lang w:val="sr-Latn-RS"/>
         </w:rPr>
@@ -389,7 +322,7 @@
         <w:rPr>
           <w:lang w:val="sr-Latn-RS"/>
         </w:rPr>
-        <w:t xml:space="preserve"> algoritmu koji istražuje koliko drugih sajtove referencira neku stranicu kako bi se odredila njena relevantnost</w:t>
+        <w:t xml:space="preserve"> algoritmu</w:t>
       </w:r>
       <w:r>
         <w:rPr>
@@ -837,44 +770,44 @@
           <w:i/>
           <w:lang w:val="sr-Latn-RS"/>
         </w:rPr>
+        <w:t>Elasticsearch</w:t>
+      </w:r>
+      <w:r>
+        <w:rPr>
+          <w:lang w:val="sr-Latn-RS"/>
+        </w:rPr>
+        <w:t xml:space="preserve">, danas jedan od najpopularnijih mehanizama pretrage, nastao je kada je Shay Banon, suosnivač </w:t>
+      </w:r>
+      <w:r>
+        <w:rPr>
+          <w:i/>
+          <w:lang w:val="sr-Latn-RS"/>
+        </w:rPr>
+        <w:t>Elastic</w:t>
+      </w:r>
+      <w:r>
+        <w:rPr>
+          <w:lang w:val="sr-Latn-RS"/>
+        </w:rPr>
+        <w:t xml:space="preserve"> kompanije, želeo da kreira mehanizam pretrage koji bi njegova žena mogla da koristi za svoje recepte za kuvanje.</w:t>
+      </w:r>
+    </w:p>
+    <w:p>
+      <w:pPr>
+        <w:jc w:val="both"/>
+        <w:rPr>
+          <w:b/>
+          <w:i/>
+          <w:sz w:val="36"/>
+        </w:rPr>
+      </w:pPr>
+      <w:r>
+        <w:rPr>
+          <w:b/>
+          <w:i/>
+          <w:sz w:val="36"/>
+        </w:rPr>
         <w:lastRenderedPageBreak/>
-        <w:t>Elasticsearch</w:t>
-      </w:r>
-      <w:r>
-        <w:rPr>
-          <w:lang w:val="sr-Latn-RS"/>
-        </w:rPr>
-        <w:t xml:space="preserve">, danas jedan od najpopularnijih mehanizama pretrage, nastao je kada je Shay Banon, suosnivač </w:t>
-      </w:r>
-      <w:r>
-        <w:rPr>
-          <w:i/>
-          <w:lang w:val="sr-Latn-RS"/>
-        </w:rPr>
-        <w:t>Elastic</w:t>
-      </w:r>
-      <w:r>
-        <w:rPr>
-          <w:lang w:val="sr-Latn-RS"/>
-        </w:rPr>
-        <w:t xml:space="preserve"> kompanije, želeo da kreira mehanizam pretrage koji bi njegova žena mogla da koristi za svoje recepte za kuvanje.</w:t>
-      </w:r>
-    </w:p>
-    <w:p>
-      <w:pPr>
-        <w:jc w:val="both"/>
-        <w:rPr>
-          <w:b/>
-          <w:i/>
-          <w:sz w:val="36"/>
-        </w:rPr>
-      </w:pPr>
-      <w:r>
-        <w:rPr>
-          <w:b/>
-          <w:i/>
-          <w:sz w:val="36"/>
-        </w:rPr>
         <w:t>Struktura Elasticsearch mehanizma pretrage</w:t>
       </w:r>
     </w:p>
@@ -986,63 +919,7 @@
         <w:rPr>
           <w:lang w:val="sr-Latn-RS"/>
         </w:rPr>
-        <w:t xml:space="preserve"> - dokumenti se mapiraju na termine koje sadrže. To znači da se čuva lista svih reči koje se nalaze u svakom dokumentu. Ova struktura je dobra kada je u pitanju indeksiranje, pošto se svaka reč nadovezuje na prethodnu, ali s druge strane, ni</w:t>
-      </w:r>
-      <w:r>
-        <w:rPr>
-          <w:lang w:val="sr-Latn-RS"/>
-        </w:rPr>
-        <w:t>je</w:t>
-      </w:r>
-      <w:r>
-        <w:rPr>
-          <w:lang w:val="sr-Latn-RS"/>
-        </w:rPr>
-        <w:t xml:space="preserve"> previše efikasn</w:t>
-      </w:r>
-      <w:r>
-        <w:rPr>
-          <w:lang w:val="sr-Latn-RS"/>
-        </w:rPr>
-        <w:t>a</w:t>
-      </w:r>
-      <w:r>
-        <w:rPr>
-          <w:lang w:val="sr-Latn-RS"/>
-        </w:rPr>
-        <w:t xml:space="preserve"> kada je reč o pretrazi na osnovu termina.</w:t>
-      </w:r>
-      <w:r>
-        <w:rPr>
-          <w:lang w:val="sr-Latn-RS"/>
-        </w:rPr>
-        <w:t xml:space="preserve"> Na slici se nalazi primer koji prikazuje kako se korišćenjem </w:t>
-      </w:r>
-      <w:r>
-        <w:rPr>
-          <w:i/>
-          <w:lang w:val="sr-Latn-RS"/>
-        </w:rPr>
-        <w:t>forward index</w:t>
-      </w:r>
-      <w:r>
-        <w:rPr>
-          <w:lang w:val="sr-Latn-RS"/>
-        </w:rPr>
-        <w:t xml:space="preserve"> strukture podataka smešta pet dokumenata i njihov sadržaj. Ukoliko korisnik želi da pronađe sve dokumente u kojima se pominje reč „</w:t>
-      </w:r>
-      <w:r>
-        <w:rPr>
-          <w:i/>
-          <w:lang w:val="sr-Latn-RS"/>
-        </w:rPr>
-        <w:t>Elasticsearch</w:t>
-      </w:r>
-      <w:r>
-        <w:rPr>
-          <w:lang w:val="sr-Latn-RS"/>
-        </w:rPr>
-        <w:t>“, mehanizam bi morao da prođe kroz sve dokumente kako bi korisniku vratio rezultat „dokument1, dokument4“.</w:t>
+        <w:t xml:space="preserve"> - dokumenti se mapiraju na termine koje sadrže. To znači da se čuva lista svih reči koje se nalaze u svakom dokumentu. </w:t>
       </w:r>
     </w:p>
     <w:p>
@@ -1069,53 +946,7 @@
         <w:rPr>
           <w:lang w:val="sr-Latn-RS"/>
         </w:rPr>
-        <w:t xml:space="preserve"> - termini se mapiraju na dokumente u kojima se nalaze. To znači da za svaku reč postoji lista dokumenata u kojima se nalazi. Kod ovakve strukture je indeksiranje sporije, pošto je za svaku reč potrebno proveriti da li već postoji u indeksu, ali je pretraga veoma brza, čak i kada postoji veoma velika količina podataka, iz razloga što se podaci već unapred čuvaju kao upiti (</w:t>
-      </w:r>
-      <w:r>
-        <w:rPr>
-          <w:i/>
-          <w:lang w:val="sr-Latn-RS"/>
-        </w:rPr>
-        <w:t>eng. quer</w:t>
-      </w:r>
-      <w:r>
-        <w:rPr>
-          <w:i/>
-          <w:lang w:val="sr-Latn-RS"/>
-        </w:rPr>
-        <w:t>ies</w:t>
-      </w:r>
-      <w:r>
-        <w:rPr>
-          <w:lang w:val="sr-Latn-RS"/>
-        </w:rPr>
-        <w:t xml:space="preserve">). </w:t>
-      </w:r>
-      <w:r>
-        <w:rPr>
-          <w:i/>
-          <w:lang w:val="sr-Latn-RS"/>
-        </w:rPr>
-        <w:t>Elasticsearch</w:t>
-      </w:r>
-      <w:r>
-        <w:rPr>
-          <w:lang w:val="sr-Latn-RS"/>
-        </w:rPr>
-        <w:t xml:space="preserve"> mehanizam pretrage koristi upravo ovu strukturu za smeštanje svojih podataka. Na slici se nalazi primer koji prikazuje kako se korišćenjem </w:t>
-      </w:r>
-      <w:r>
-        <w:rPr>
-          <w:i/>
-          <w:lang w:val="sr-Latn-RS"/>
-        </w:rPr>
-        <w:t>inverted index</w:t>
-      </w:r>
-      <w:r>
-        <w:rPr>
-          <w:lang w:val="sr-Latn-RS"/>
-        </w:rPr>
-        <w:t xml:space="preserve"> strukture podataka smešta pet dokumenata i njihov sadržaj. Ukoliko korisnik želi da pronađe sve dokumente u kojima se pominje reč „Elasticsearch“, mehanizam odmah može da vrati rezultat „dokument1, dokument4“, upravo iz razloga što se podaci čuvaju kao upiti.</w:t>
+        <w:t xml:space="preserve"> - termini se mapiraju na dokumente u kojima se nalaze. To znači da za svaku reč postoji lista dokumenata u kojima se nalazi. </w:t>
       </w:r>
     </w:p>
     <w:p>
@@ -1249,20 +1080,7 @@
         <w:rPr>
           <w:lang w:val="sr-Latn-RS"/>
         </w:rPr>
-        <w:t xml:space="preserve"> - sadrže originalne podatke i obavljaju indeksiranje i pretragu. Broj primarnih </w:t>
-      </w:r>
-      <w:r>
-        <w:rPr>
-          <w:i/>
-          <w:lang w:val="sr-Latn-RS"/>
-        </w:rPr>
-        <w:t>shard</w:t>
-      </w:r>
-      <w:r>
-        <w:rPr>
-          <w:lang w:val="sr-Latn-RS"/>
-        </w:rPr>
-        <w:t xml:space="preserve"> komponenti se definiše prilikom kreiranja indeksa i ne može se naknadno menjati.</w:t>
+        <w:t xml:space="preserve"> - sadrže originalne podatke i obavljaju indeksiranje i pretragu. </w:t>
       </w:r>
     </w:p>
     <w:p>
@@ -1314,7 +1132,45 @@
         <w:rPr>
           <w:lang w:val="sr-Latn-RS"/>
         </w:rPr>
-        <w:t xml:space="preserve"> komponenti. Uz pomoć njih se uvodi redudantnost i poboljšavaju se performanse pretrage, jer omogućavaju izvršavanje paralelnih upita. Broj kopija se može dinamički menjati, prilikom čega se automatski balansira broj kopija među node komponentama u cluster komponenti. Preporuka je da svaka primarna </w:t>
+        <w:t xml:space="preserve"> komponenti. Uz pomoć njih se uvodi redudantnost i poboljšavaju se performanse pretrage, jer omogućavaju izvršavan</w:t>
+      </w:r>
+      <w:r>
+        <w:rPr>
+          <w:lang w:val="sr-Latn-RS"/>
+        </w:rPr>
+        <w:t>je paralelnih upita.</w:t>
+      </w:r>
+    </w:p>
+    <w:p>
+      <w:pPr>
+        <w:jc w:val="both"/>
+        <w:rPr>
+          <w:b/>
+          <w:i/>
+          <w:sz w:val="36"/>
+        </w:rPr>
+      </w:pPr>
+      <w:r>
+        <w:rPr>
+          <w:b/>
+          <w:i/>
+          <w:sz w:val="36"/>
+        </w:rPr>
+        <w:t>Segment</w:t>
+      </w:r>
+    </w:p>
+    <w:p>
+      <w:pPr>
+        <w:jc w:val="both"/>
+        <w:rPr>
+          <w:lang w:val="sr-Latn-RS"/>
+        </w:rPr>
+      </w:pPr>
+      <w:r>
+        <w:rPr>
+          <w:lang w:val="sr-Latn-RS"/>
+        </w:rPr>
+        <w:t xml:space="preserve">Svaka </w:t>
       </w:r>
       <w:r>
         <w:rPr>
@@ -1327,51 +1183,6 @@
         <w:rPr>
           <w:lang w:val="sr-Latn-RS"/>
         </w:rPr>
-        <w:t xml:space="preserve"> komponenta ima svoju kopiju</w:t>
-      </w:r>
-    </w:p>
-    <w:p>
-      <w:pPr>
-        <w:jc w:val="both"/>
-        <w:rPr>
-          <w:b/>
-          <w:i/>
-          <w:sz w:val="36"/>
-        </w:rPr>
-      </w:pPr>
-      <w:r>
-        <w:rPr>
-          <w:b/>
-          <w:i/>
-          <w:sz w:val="36"/>
-        </w:rPr>
-        <w:t>Segment</w:t>
-      </w:r>
-    </w:p>
-    <w:p>
-      <w:pPr>
-        <w:jc w:val="both"/>
-        <w:rPr>
-          <w:lang w:val="sr-Latn-RS"/>
-        </w:rPr>
-      </w:pPr>
-      <w:r>
-        <w:rPr>
-          <w:lang w:val="sr-Latn-RS"/>
-        </w:rPr>
-        <w:t xml:space="preserve">Svaka </w:t>
-      </w:r>
-      <w:r>
-        <w:rPr>
-          <w:i/>
-          <w:lang w:val="sr-Latn-RS"/>
-        </w:rPr>
-        <w:t>shard</w:t>
-      </w:r>
-      <w:r>
-        <w:rPr>
-          <w:lang w:val="sr-Latn-RS"/>
-        </w:rPr>
         <w:t xml:space="preserve"> komponenta se sastoji od više </w:t>
       </w:r>
       <w:r>
@@ -1452,34 +1263,20 @@
         <w:rPr>
           <w:lang w:val="sr-Latn-RS"/>
         </w:rPr>
-        <w:t xml:space="preserve"> komponente se ne može menjati. To znači da svaki put kada se ažurira dokument, taj dokument se zapravo označi kao obrisan i biva obrisan prilikom spajanja </w:t>
-      </w:r>
-      <w:r>
-        <w:rPr>
-          <w:i/>
-          <w:lang w:val="sr-Latn-RS"/>
-        </w:rPr>
-        <w:t>semgnet</w:t>
-      </w:r>
-      <w:r>
-        <w:rPr>
-          <w:lang w:val="sr-Latn-RS"/>
-        </w:rPr>
-        <w:t xml:space="preserve"> komponenti, a umesto njega se indeksira novi sa navedenim izmenama.</w:t>
-      </w:r>
-    </w:p>
-    <w:p>
-      <w:pPr>
-        <w:jc w:val="both"/>
-        <w:rPr>
-          <w:lang w:val="sr-Latn-RS"/>
-        </w:rPr>
-      </w:pPr>
-      <w:r>
-        <w:rPr>
-          <w:lang w:val="sr-Latn-RS"/>
-        </w:rPr>
-        <w:lastRenderedPageBreak/>
+        <w:t xml:space="preserve"> komponente se ne može menjati. </w:t>
+      </w:r>
+    </w:p>
+    <w:p>
+      <w:pPr>
+        <w:jc w:val="both"/>
+        <w:rPr>
+          <w:lang w:val="sr-Latn-RS"/>
+        </w:rPr>
+      </w:pPr>
+      <w:r>
+        <w:rPr>
+          <w:lang w:val="sr-Latn-RS"/>
+        </w:rPr>
         <w:t xml:space="preserve">Što je više </w:t>
       </w:r>
       <w:r>
@@ -1506,20 +1303,13 @@
         <w:rPr>
           <w:lang w:val="sr-Latn-RS"/>
         </w:rPr>
-        <w:t xml:space="preserve"> komponenti istih veličina, počev od manjih. Kada nastane dovoljan broj većih </w:t>
-      </w:r>
-      <w:r>
-        <w:rPr>
-          <w:i/>
-          <w:lang w:val="sr-Latn-RS"/>
-        </w:rPr>
-        <w:t>segment</w:t>
-      </w:r>
-      <w:r>
-        <w:rPr>
-          <w:lang w:val="sr-Latn-RS"/>
-        </w:rPr>
-        <w:t xml:space="preserve"> komponenti iste veličine, onda se vrši njihovo spajanje.</w:t>
+        <w:t xml:space="preserve"> komponenti i</w:t>
+      </w:r>
+      <w:r>
+        <w:rPr>
+          <w:lang w:val="sr-Latn-RS"/>
+        </w:rPr>
+        <w:t>stih veličina, počev od manjih.</w:t>
       </w:r>
     </w:p>
     <w:p>
@@ -1800,6 +1590,7 @@
           <w:b/>
           <w:lang w:val="sr-Latn-RS"/>
         </w:rPr>
+        <w:lastRenderedPageBreak/>
         <w:t>statički</w:t>
       </w:r>
       <w:r>
@@ -1931,7 +1722,25 @@
         <w:rPr>
           <w:lang w:val="sr-Latn-RS"/>
         </w:rPr>
-        <w:t xml:space="preserve">Osnovna namena bilo kog mehanizma pretrage, pa tako i </w:t>
+        <w:t>K</w:t>
+      </w:r>
+      <w:r>
+        <w:rPr>
+          <w:lang w:val="sr-Latn-RS"/>
+        </w:rPr>
+        <w:t>ako korisnci znaju od svih ponuđenih dokumenata koji je najbolji, odnosno, koji najviše odgovara</w:t>
+      </w:r>
+      <w:r>
+        <w:rPr>
+          <w:lang w:val="sr-Latn-RS"/>
+        </w:rPr>
+        <w:t xml:space="preserve"> njihovom upitu</w:t>
+      </w:r>
+      <w:r>
+        <w:rPr>
+          <w:lang w:val="sr-Latn-RS"/>
+        </w:rPr>
+        <w:t xml:space="preserve">? </w:t>
       </w:r>
       <w:r>
         <w:rPr>
@@ -1944,19 +1753,6 @@
         <w:rPr>
           <w:lang w:val="sr-Latn-RS"/>
         </w:rPr>
-        <w:t xml:space="preserve">, jeste da korisniku ponudi rezultat sa svim dokumentima koji odgovaraju otkucanom upitu. Postavlja se pitanje kako korisnci znaju od svih ponuđenih dokumenata koji je najbolji, odnosno, koji najviše odgovara? </w:t>
-      </w:r>
-      <w:r>
-        <w:rPr>
-          <w:i/>
-          <w:lang w:val="sr-Latn-RS"/>
-        </w:rPr>
-        <w:t>Elasticsearch</w:t>
-      </w:r>
-      <w:r>
-        <w:rPr>
-          <w:lang w:val="sr-Latn-RS"/>
-        </w:rPr>
         <w:t xml:space="preserve"> je rešenje našao u tome da svakom dokumentu dodeli </w:t>
       </w:r>
       <w:r>
@@ -1970,33 +1766,7 @@
         <w:rPr>
           <w:lang w:val="sr-Latn-RS"/>
         </w:rPr>
-        <w:t xml:space="preserve">. Što je </w:t>
-      </w:r>
-      <w:r>
-        <w:rPr>
-          <w:i/>
-          <w:lang w:val="sr-Latn-RS"/>
-        </w:rPr>
-        <w:t>score</w:t>
-      </w:r>
-      <w:r>
-        <w:rPr>
-          <w:lang w:val="sr-Latn-RS"/>
-        </w:rPr>
-        <w:t xml:space="preserve"> veći, to dokument ima veću relevantnost za korisnika. Dokumenti kojima je dodeljena 0 za </w:t>
-      </w:r>
-      <w:r>
-        <w:rPr>
-          <w:i/>
-          <w:lang w:val="sr-Latn-RS"/>
-        </w:rPr>
-        <w:t>score</w:t>
-      </w:r>
-      <w:r>
-        <w:rPr>
-          <w:lang w:val="sr-Latn-RS"/>
-        </w:rPr>
-        <w:t xml:space="preserve"> nemaju nikakvu relevantnost za korisnika i oni se ne ubrajaju u krajnji rezultat. U zbirnom rezultatu se dokumenti ređaju u opadajućem redosledu na osnovu </w:t>
+        <w:t xml:space="preserve">. U zbirnom rezultatu se dokumenti ređaju u opadajućem redosledu na osnovu </w:t>
       </w:r>
       <w:r>
         <w:rPr>
@@ -2225,13 +1995,7 @@
         <w:rPr>
           <w:lang w:val="sr-Latn-RS"/>
         </w:rPr>
-        <w:t>, kombinuje prva dva tipa pretraga.</w:t>
-      </w:r>
-      <w:r>
-        <w:rPr>
-          <w:lang w:val="sr-Latn-RS"/>
-        </w:rPr>
-        <w:t xml:space="preserve"> </w:t>
+        <w:t xml:space="preserve">, kombinuje prva dva tipa pretraga. </w:t>
       </w:r>
     </w:p>
     <w:p>
@@ -2348,7 +2112,6 @@
         <w:rPr>
           <w:b/>
         </w:rPr>
-        <w:lastRenderedPageBreak/>
         <w:t>normalizacija</w:t>
       </w:r>
       <w:r>
@@ -2379,10 +2142,7 @@
         <w:t>stop words</w:t>
       </w:r>
       <w:r>
-        <w:t xml:space="preserve"> i tako dalje</w:t>
-      </w:r>
-      <w:r>
-        <w:t>.</w:t>
+        <w:t xml:space="preserve"> i tako dalje.</w:t>
       </w:r>
     </w:p>
     <w:p>
@@ -2405,25 +2165,7 @@
         <w:t>text analysis</w:t>
       </w:r>
       <w:r>
-        <w:t xml:space="preserve"> proces</w:t>
-      </w:r>
-      <w:r>
-        <w:t xml:space="preserve"> i </w:t>
-      </w:r>
-      <w:r>
-        <w:t>sastavljen</w:t>
-      </w:r>
-      <w:r>
-        <w:t xml:space="preserve"> </w:t>
-      </w:r>
-      <w:r>
-        <w:t>je</w:t>
-      </w:r>
-      <w:r>
-        <w:t xml:space="preserve"> </w:t>
-      </w:r>
-      <w:r>
-        <w:t xml:space="preserve">od tri tipa komponenti kroz koje tekst prolazi u toku </w:t>
+        <w:t xml:space="preserve"> proces i sastavljen je od tri tipa komponenti kroz koje tekst prolazi u toku </w:t>
       </w:r>
       <w:r>
         <w:rPr>
@@ -2432,10 +2174,7 @@
         <w:t>text analysis</w:t>
       </w:r>
       <w:r>
-        <w:t xml:space="preserve"> procesa</w:t>
-      </w:r>
-      <w:r>
-        <w:t>:</w:t>
+        <w:t xml:space="preserve"> procesa:</w:t>
       </w:r>
     </w:p>
     <w:p>
@@ -2455,16 +2194,7 @@
         <w:t>character filters</w:t>
       </w:r>
       <w:r>
-        <w:t xml:space="preserve"> - koriste se za dodavanje, menjanje i brisanje karaktera iz niza karaktera kojim je predstavljen tekst na ulazu. Izvršavaju se redom, jedan za drugim. Primer primene bi bio uklanjanje </w:t>
-      </w:r>
-      <w:r>
-        <w:rPr>
-          <w:i/>
-        </w:rPr>
-        <w:t>HTML</w:t>
-      </w:r>
-      <w:r>
-        <w:t xml:space="preserve"> tagova iz teksta. </w:t>
+        <w:t xml:space="preserve"> - koriste se za dodavanje, menjanje i brisanje karaktera iz niza karaktera kojim je predstavljen tekst na ulazu. </w:t>
       </w:r>
       <w:r>
         <w:rPr>
@@ -2508,7 +2238,7 @@
         <w:t>tokenizer</w:t>
       </w:r>
       <w:r>
-        <w:t xml:space="preserve"> - na ulazu dobija tekst predstavljen kao niz karakter koji deli na tokene, najčešće to budu reči, na osnovu definisanog pravila. Tekst se može podeliti na tokene posmatranjem: razmaka, određenog slova, šablona i slično. </w:t>
+        <w:t xml:space="preserve"> - tekst predstavljen kao niz karakter deli na tokene, najčešće to budu reči, na osnovu definisanog pravila. Tekst se može podeliti na tokene posmatranjem: razmaka, određenog slova, šablona i slično. </w:t>
       </w:r>
       <w:r>
         <w:rPr>
@@ -2546,7 +2276,7 @@
         <w:t>token filters</w:t>
       </w:r>
       <w:r>
-        <w:t xml:space="preserve"> - na ulazu dobijaju niz tokena. U taj niz je moguće dodati novi, izmeniti ili obrisati postojeći token, u cilju što bolje normalizacije teksta. Izvršavaju se redom, jedan za drugim. </w:t>
+        <w:t xml:space="preserve"> - na ulazu dobijaju niz tokena. U taj niz je moguće dodati novi, izmeniti ili obrisati postojeći token, u cilju što bolje normalizacije teksta. </w:t>
       </w:r>
       <w:r>
         <w:rPr>
@@ -2596,7 +2326,10 @@
         <w:t>Stemming</w:t>
       </w:r>
       <w:r>
-        <w:t xml:space="preserve"> je proces u kome se reč redukuje na svoj koren. Koren na koji je reč redukovana ne mora biti prava reč, odnosno, ne mora ni zaista biti koren te reči. Bitno je da se postigne da iste reči napisane u različitom obliku budu prepoznate kao iste.</w:t>
+        <w:t xml:space="preserve"> je proces u kome se reč redukuje na svoj koren. Koren na koji je reč redukovana ne mora biti prava reč, odnosno, ne mor</w:t>
+      </w:r>
+      <w:r>
+        <w:t>a ni zaista biti koren te reči.</w:t>
       </w:r>
     </w:p>
     <w:p>
@@ -2660,33 +2393,7 @@
         <w:rPr>
           <w:lang w:val="sr-Latn-RS"/>
         </w:rPr>
-        <w:t xml:space="preserve"> - koriste set pravila koja se primenjuju na tokene. Primer bi bio skidanje prefiksa i sufiksa sa reči. Lako se podešavaju i koriste vrlo malo memorije, a pritom su brži od </w:t>
-      </w:r>
-      <w:r>
-        <w:rPr>
-          <w:i/>
-          <w:lang w:val="sr-Latn-RS"/>
-        </w:rPr>
-        <w:t>dictionary stemmers</w:t>
-      </w:r>
-      <w:r>
-        <w:rPr>
-          <w:lang w:val="sr-Latn-RS"/>
-        </w:rPr>
-        <w:t xml:space="preserve">. Međutim, ovaj tip </w:t>
-      </w:r>
-      <w:r>
-        <w:rPr>
-          <w:i/>
-          <w:lang w:val="sr-Latn-RS"/>
-        </w:rPr>
-        <w:t>stemming token filters</w:t>
-      </w:r>
-      <w:r>
-        <w:rPr>
-          <w:lang w:val="sr-Latn-RS"/>
-        </w:rPr>
-        <w:t xml:space="preserve"> komponenti ne radi dobro sa rečima koje ne sadrže koren u svom obliku.</w:t>
+        <w:t xml:space="preserve"> - koriste set pravila koja se primenjuju na tokene. Primer bi bio skidanje prefiksa i sufiksa sa reči. </w:t>
       </w:r>
     </w:p>
     <w:p>
@@ -2704,62 +2411,14 @@
           <w:i/>
           <w:lang w:val="sr-Latn-RS"/>
         </w:rPr>
+        <w:lastRenderedPageBreak/>
         <w:t>dictionary stemmers</w:t>
       </w:r>
       <w:r>
         <w:rPr>
           <w:lang w:val="sr-Latn-RS"/>
         </w:rPr>
-        <w:t xml:space="preserve"> - koriste rečnik koji je potrebno navesti pri implementaciji. Za svaku reč, odnosno token, traže koren u okviru datog rečnika. Ovim se rešava problem pronalaženja korena za izuzetke, ali i reči koje deluju kao da imaju zajednički koren, ali je međusobna smisao tih reči potpuno različita. Iako se ova opcija za </w:t>
-      </w:r>
-      <w:r>
-        <w:rPr>
-          <w:i/>
-          <w:lang w:val="sr-Latn-RS"/>
-        </w:rPr>
-        <w:t>stemming token filters</w:t>
-      </w:r>
-      <w:r>
-        <w:rPr>
-          <w:lang w:val="sr-Latn-RS"/>
-        </w:rPr>
-        <w:t xml:space="preserve"> čini kao bolja, izbegav</w:t>
-      </w:r>
-      <w:r>
-        <w:rPr>
-          <w:lang w:val="sr-Cyrl-RS"/>
-        </w:rPr>
-        <w:t>а</w:t>
-      </w:r>
-      <w:r>
-        <w:rPr>
-          <w:lang w:val="sr-Latn-RS"/>
-        </w:rPr>
-        <w:t xml:space="preserve"> se</w:t>
-      </w:r>
-      <w:r>
-        <w:rPr>
-          <w:lang w:val="sr-Cyrl-RS"/>
-        </w:rPr>
-        <w:t>, zato što j</w:t>
-      </w:r>
-      <w:r>
-        <w:rPr>
-          <w:lang w:val="sr-Latn-RS"/>
-        </w:rPr>
-        <w:t>e potrebno naći provereno dobar rečnik, koji ima što veći broj reči, a takvi su često retko dostupni</w:t>
-      </w:r>
-      <w:r>
-        <w:t xml:space="preserve">. Osim toga, da bi rečnik mogao da se koristi, potrebno je da bude celokupno učitan u RAM memoriju, što znači da je potrebno učitati sve njegove reči, prefikse i sufikse, što poprilično usporava </w:t>
-      </w:r>
-      <w:r>
-        <w:rPr>
-          <w:i/>
-        </w:rPr>
-        <w:t>stemming</w:t>
-      </w:r>
-      <w:r>
-        <w:t xml:space="preserve"> poces.</w:t>
+        <w:t xml:space="preserve"> - koriste rečnik koji je potrebno navesti pri implementaciji. Za svaku reč, odnosno token, traže koren u okviru datog rečnika. </w:t>
       </w:r>
     </w:p>
     <w:p>
@@ -2797,132 +2456,6 @@
       </w:r>
       <w:r>
         <w:t xml:space="preserve"> predstavljaju jednu od ključnih stvari za uspešnu pretragu. Njihovim korišćenjem se poboljšava rezultat pretrage, jer je moguće naći i one dokumente koji sadrže sinonime umesto otkucanih reči u upitu.</w:t>
-      </w:r>
-    </w:p>
-    <w:p>
-      <w:pPr>
-        <w:jc w:val="both"/>
-        <w:rPr>
-          <w:lang w:val="sr-Latn-RS"/>
-        </w:rPr>
-      </w:pPr>
-      <w:r>
-        <w:rPr>
-          <w:i/>
-          <w:lang w:val="sr-Latn-RS"/>
-        </w:rPr>
-        <w:t>Synonyms</w:t>
-      </w:r>
-      <w:r>
-        <w:rPr>
-          <w:lang w:val="sr-Latn-RS"/>
-        </w:rPr>
-        <w:t xml:space="preserve"> se čuvaju u </w:t>
-      </w:r>
-      <w:r>
-        <w:rPr>
-          <w:i/>
-          <w:lang w:val="sr-Latn-RS"/>
-        </w:rPr>
-        <w:t>synonyms sets</w:t>
-      </w:r>
-      <w:r>
-        <w:rPr>
-          <w:lang w:val="sr-Latn-RS"/>
-        </w:rPr>
-        <w:t xml:space="preserve"> u vidu </w:t>
-      </w:r>
-      <w:r>
-        <w:rPr>
-          <w:i/>
-          <w:lang w:val="sr-Latn-RS"/>
-        </w:rPr>
-        <w:t>synonym rules</w:t>
-      </w:r>
-      <w:r>
-        <w:rPr>
-          <w:lang w:val="sr-Latn-RS"/>
-        </w:rPr>
-        <w:t xml:space="preserve"> celina. </w:t>
-      </w:r>
-      <w:r>
-        <w:rPr>
-          <w:i/>
-          <w:lang w:val="sr-Latn-RS"/>
-        </w:rPr>
-        <w:t>Synonym rules</w:t>
-      </w:r>
-      <w:r>
-        <w:rPr>
-          <w:lang w:val="sr-Latn-RS"/>
-        </w:rPr>
-        <w:t xml:space="preserve"> definišu skup reči koje su sinonimi. Svaki </w:t>
-      </w:r>
-      <w:r>
-        <w:rPr>
-          <w:i/>
-          <w:lang w:val="sr-Latn-RS"/>
-        </w:rPr>
-        <w:t>synonyms set</w:t>
-      </w:r>
-      <w:r>
-        <w:rPr>
-          <w:lang w:val="sr-Latn-RS"/>
-        </w:rPr>
-        <w:t xml:space="preserve"> je potrebno sačuvati u okviru </w:t>
-      </w:r>
-      <w:r>
-        <w:rPr>
-          <w:i/>
-          <w:lang w:val="sr-Latn-RS"/>
-        </w:rPr>
-        <w:t>Elasticsearch</w:t>
-      </w:r>
-      <w:r>
-        <w:rPr>
-          <w:lang w:val="sr-Latn-RS"/>
-        </w:rPr>
-        <w:t xml:space="preserve"> mehanizma kako bi mogao da se koristi.</w:t>
-      </w:r>
-    </w:p>
-    <w:p>
-      <w:pPr>
-        <w:jc w:val="both"/>
-        <w:rPr>
-          <w:lang w:val="sr-Latn-RS"/>
-        </w:rPr>
-      </w:pPr>
-      <w:r>
-        <w:rPr>
-          <w:lang w:val="sr-Latn-RS"/>
-        </w:rPr>
-        <w:t xml:space="preserve">Prilikom pretrage, </w:t>
-      </w:r>
-      <w:r>
-        <w:rPr>
-          <w:i/>
-          <w:lang w:val="sr-Latn-RS"/>
-        </w:rPr>
-        <w:t>Elasticsearch</w:t>
-      </w:r>
-      <w:r>
-        <w:rPr>
-          <w:lang w:val="sr-Latn-RS"/>
-        </w:rPr>
-        <w:t xml:space="preserve"> svakom dokumentu, na osnovu upita koji je korisnik uneo, dodeljuje </w:t>
-      </w:r>
-      <w:r>
-        <w:rPr>
-          <w:i/>
-          <w:lang w:val="sr-Latn-RS"/>
-        </w:rPr>
-        <w:t>score</w:t>
-      </w:r>
-      <w:r>
-        <w:rPr>
-          <w:lang w:val="sr-Latn-RS"/>
-        </w:rPr>
-        <w:t xml:space="preserve"> vrednost. Uz pomoć te vrednosti se određuje relevantnost dokumenta za krajnjeg korisnika i vrši se sortiranje dokumenata, koja se nalaze u krajnjem rezultatu, u opadajućem redosledu. </w:t>
       </w:r>
     </w:p>
     <w:p>
@@ -3096,7 +2629,6 @@
           <w:i/>
           <w:lang w:val="sr-Latn-RS"/>
         </w:rPr>
-        <w:lastRenderedPageBreak/>
         <w:t>field length normalization</w:t>
       </w:r>
       <w:r>
@@ -3138,10 +2670,7 @@
         <w:t>fuzzy query</w:t>
       </w:r>
       <w:r>
-        <w:t xml:space="preserve"> koji </w:t>
-      </w:r>
-      <w:r>
-        <w:t>koristi Levenštajnov algoritam udaljenosti (</w:t>
+        <w:t xml:space="preserve"> koji koristi Levenštajnov algoritam udaljenosti (</w:t>
       </w:r>
       <w:r>
         <w:rPr>
@@ -3159,16 +2688,7 @@
         <w:t>index</w:t>
       </w:r>
       <w:r>
-        <w:t xml:space="preserve"> komponenti i time proverio da li je nastala gre</w:t>
-      </w:r>
-      <w:r>
-        <w:rPr>
-          <w:lang w:val="sr-Latn-RS"/>
-        </w:rPr>
-        <w:t>ška u kucanju ili se radi o skroz različitim rečima</w:t>
-      </w:r>
-      <w:r>
-        <w:t>.</w:t>
+        <w:t xml:space="preserve"> komponenti.</w:t>
       </w:r>
     </w:p>
     <w:p>
@@ -3180,63 +2700,39 @@
       </w:pPr>
       <w:r>
         <w:t>Levenštajnov algoritam udaljenosti računa distancu između reči tako što poredi karaktere reči redom. Za svaki karakter koji se razlikuje dodaje se vrednost 1 na ukupnu vrednost distance.</w:t>
-      </w:r>
-      <w:r>
-        <w:t xml:space="preserve"> Na primer, ako se posmatraju reči score i ssooe, distanca bi bila 2 jer c i s su različita slova, to je +1 i r i o su ra</w:t>
-      </w:r>
-      <w:r>
-        <w:t>zličita slova, to je +1 što je = 2.</w:t>
-      </w:r>
-    </w:p>
-    <w:p>
-      <w:pPr>
-        <w:jc w:val="both"/>
-        <w:rPr>
-          <w:lang w:val="sr-Latn-RS"/>
-        </w:rPr>
-      </w:pPr>
-      <w:r>
-        <w:t>Jedna od čestih gre</w:t>
-      </w:r>
-      <w:r>
-        <w:rPr>
-          <w:lang w:val="sr-Latn-RS"/>
-        </w:rPr>
-        <w:t xml:space="preserve">šaka pri kucanju je transponovanje slova. </w:t>
-      </w:r>
-      <w:r>
-        <w:rPr>
-          <w:lang w:val="sr-Latn-RS"/>
-        </w:rPr>
-        <w:t>Na primer, u reči scoer</w:t>
-      </w:r>
-      <w:r>
-        <w:rPr>
-          <w:lang w:val="sr-Latn-RS"/>
-        </w:rPr>
-        <w:t xml:space="preserve"> koristeći Levenštajnov algoritam, distanca bi bila 2. S obzirom da je očigledno kod ovakvog tipa grešaka koja reč je u pitanju, poželjno je da se zbog njih ne dobija veća distanca, a to se postiže korišćenjem </w:t>
-      </w:r>
-      <w:r>
-        <w:rPr>
-          <w:i/>
-          <w:lang w:val="sr-Latn-RS"/>
-        </w:rPr>
-        <w:t>transpositions</w:t>
-      </w:r>
-      <w:r>
-        <w:rPr>
-          <w:lang w:val="sr-Latn-RS"/>
-        </w:rPr>
-        <w:t xml:space="preserve"> parametra koji </w:t>
-      </w:r>
-      <w:r>
-        <w:rPr>
-          <w:lang w:val="sr-Latn-RS"/>
-        </w:rPr>
-        <w:t>omogućava da se kod transponovanih slova distanca računa kao +1 na trenutnu vrednost distance.</w:t>
       </w:r>
       <w:bookmarkStart w:id="0" w:name="_GoBack"/>
       <w:bookmarkEnd w:id="0"/>
+    </w:p>
+    <w:p>
+      <w:pPr>
+        <w:jc w:val="both"/>
+        <w:rPr>
+          <w:lang w:val="sr-Latn-RS"/>
+        </w:rPr>
+      </w:pPr>
+      <w:r>
+        <w:t>Jedna od čestih gre</w:t>
+      </w:r>
+      <w:r>
+        <w:rPr>
+          <w:lang w:val="sr-Latn-RS"/>
+        </w:rPr>
+        <w:t xml:space="preserve">šaka pri kucanju je transponovanje slova. Na primer, u reči scoer koristeći Levenštajnov algoritam, distanca bi bila 2. S obzirom da je očigledno kod ovakvog tipa grešaka koja reč je u pitanju, poželjno je da se zbog njih ne dobija veća distanca, a to se postiže korišćenjem </w:t>
+      </w:r>
+      <w:r>
+        <w:rPr>
+          <w:i/>
+          <w:lang w:val="sr-Latn-RS"/>
+        </w:rPr>
+        <w:t>transpositions</w:t>
+      </w:r>
+      <w:r>
+        <w:rPr>
+          <w:lang w:val="sr-Latn-RS"/>
+        </w:rPr>
+        <w:t xml:space="preserve"> parametra koji omogućava da se kod transponovanih slova distanca računa kao +1 na trenutnu vrednost distance.</w:t>
+      </w:r>
     </w:p>
     <w:p>
       <w:pPr>

</xml_diff>